<commit_message>
add videos and fix typo
</commit_message>
<xml_diff>
--- a/handouts/word/L4-imagefeatures.docx
+++ b/handouts/word/L4-imagefeatures.docx
@@ -1,6 +1,6 @@
 
 <file path=word/document.xml><?xml version="1.0" encoding="utf-8"?>
-<w:document xmlns:wpc="http://schemas.microsoft.com/office/word/2010/wordprocessingCanvas" xmlns:mo="http://schemas.microsoft.com/office/mac/office/2008/main" xmlns:mc="http://schemas.openxmlformats.org/markup-compatibility/2006" xmlns:mv="urn:schemas-microsoft-com:mac:vml" xmlns:o="urn:schemas-microsoft-com:office:office" xmlns:r="http://schemas.openxmlformats.org/officeDocument/2006/relationships" xmlns:m="http://schemas.openxmlformats.org/officeDocument/2006/math" xmlns:v="urn:schemas-microsoft-com:vml" xmlns:wp14="http://schemas.microsoft.com/office/word/2010/wordprocessingDrawing" xmlns:wp="http://schemas.openxmlformats.org/drawingml/2006/wordprocessingDrawing" xmlns:w10="urn:schemas-microsoft-com:office:word" xmlns:w="http://schemas.openxmlformats.org/wordprocessingml/2006/main" xmlns:w14="http://schemas.microsoft.com/office/word/2010/wordml" xmlns:wpg="http://schemas.microsoft.com/office/word/2010/wordprocessingGroup" xmlns:wpi="http://schemas.microsoft.com/office/word/2010/wordprocessingInk" xmlns:wne="http://schemas.microsoft.com/office/word/2006/wordml" xmlns:wps="http://schemas.microsoft.com/office/word/2010/wordprocessingShape" mc:Ignorable="w14 wp14">
+<w:document xmlns:wpc="http://schemas.microsoft.com/office/word/2010/wordprocessingCanvas" xmlns:cx="http://schemas.microsoft.com/office/drawing/2014/chartex" xmlns:cx1="http://schemas.microsoft.com/office/drawing/2015/9/8/chartex" xmlns:cx2="http://schemas.microsoft.com/office/drawing/2015/10/21/chartex" xmlns:cx3="http://schemas.microsoft.com/office/drawing/2016/5/9/chartex" xmlns:cx4="http://schemas.microsoft.com/office/drawing/2016/5/10/chartex" xmlns:cx5="http://schemas.microsoft.com/office/drawing/2016/5/11/chartex" xmlns:cx6="http://schemas.microsoft.com/office/drawing/2016/5/12/chartex" xmlns:cx7="http://schemas.microsoft.com/office/drawing/2016/5/13/chartex" xmlns:cx8="http://schemas.microsoft.com/office/drawing/2016/5/14/chartex" xmlns:mc="http://schemas.openxmlformats.org/markup-compatibility/2006" xmlns:aink="http://schemas.microsoft.com/office/drawing/2016/ink" xmlns:am3d="http://schemas.microsoft.com/office/drawing/2017/model3d" xmlns:o="urn:schemas-microsoft-com:office:office" xmlns:r="http://schemas.openxmlformats.org/officeDocument/2006/relationships" xmlns:m="http://schemas.openxmlformats.org/officeDocument/2006/math" xmlns:v="urn:schemas-microsoft-com:vml" xmlns:wp14="http://schemas.microsoft.com/office/word/2010/wordprocessingDrawing" xmlns:wp="http://schemas.openxmlformats.org/drawingml/2006/wordprocessingDrawing" xmlns:w10="urn:schemas-microsoft-com:office:word" xmlns:w="http://schemas.openxmlformats.org/wordprocessingml/2006/main" xmlns:w14="http://schemas.microsoft.com/office/word/2010/wordml" xmlns:w15="http://schemas.microsoft.com/office/word/2012/wordml" xmlns:w16cex="http://schemas.microsoft.com/office/word/2018/wordml/cex" xmlns:w16cid="http://schemas.microsoft.com/office/word/2016/wordml/cid" xmlns:w16="http://schemas.microsoft.com/office/word/2018/wordml" xmlns:w16se="http://schemas.microsoft.com/office/word/2015/wordml/symex" xmlns:wpg="http://schemas.microsoft.com/office/word/2010/wordprocessingGroup" xmlns:wpi="http://schemas.microsoft.com/office/word/2010/wordprocessingInk" xmlns:wne="http://schemas.microsoft.com/office/word/2006/wordml" xmlns:wps="http://schemas.microsoft.com/office/word/2010/wordprocessingShape" mc:Ignorable="w14 w15 w16se w16cid w16 w16cex wp14">
   <w:body>
     <w:p>
       <w:pPr>
@@ -10,8 +10,6 @@
           <w:lang w:val="en-GB"/>
         </w:rPr>
       </w:pPr>
-      <w:bookmarkStart w:id="0" w:name="_GoBack"/>
-      <w:bookmarkEnd w:id="0"/>
       <w:r>
         <w:rPr>
           <w:b w:val="0"/>
@@ -57,10 +55,10 @@
                         <a:effectLst/>
                         <a:extLst>
                           <a:ext uri="{FAA26D3D-D897-4be2-8F04-BA451C77F1D7}">
-                            <ma14:placeholderFlag xmlns:ma14="http://schemas.microsoft.com/office/mac/drawingml/2011/main"/>
+                            <ma14:placeholderFlag xmlns:ma14="http://schemas.microsoft.com/office/mac/drawingml/2011/main" xmlns:w="http://schemas.openxmlformats.org/wordprocessingml/2006/main" xmlns:w10="urn:schemas-microsoft-com:office:word" xmlns:v="urn:schemas-microsoft-com:vml" xmlns:o="urn:schemas-microsoft-com:office:office" xmlns:mv="urn:schemas-microsoft-com:mac:vml" xmlns:mo="http://schemas.microsoft.com/office/mac/office/2008/main" xmlns=""/>
                           </a:ext>
                           <a:ext uri="{C572A759-6A51-4108-AA02-DFA0A04FC94B}">
-                            <ma14:wrappingTextBoxFlag xmlns:ma14="http://schemas.microsoft.com/office/mac/drawingml/2011/main"/>
+                            <ma14:wrappingTextBoxFlag xmlns:ma14="http://schemas.microsoft.com/office/mac/drawingml/2011/main" xmlns:w="http://schemas.openxmlformats.org/wordprocessingml/2006/main" xmlns:w10="urn:schemas-microsoft-com:office:word" xmlns:v="urn:schemas-microsoft-com:vml" xmlns:o="urn:schemas-microsoft-com:office:office" xmlns:mv="urn:schemas-microsoft-com:mac:vml" xmlns:mo="http://schemas.microsoft.com/office/mac/office/2008/main" xmlns=""/>
                           </a:ext>
                         </a:extLst>
                       </wps:spPr>
@@ -120,11 +118,11 @@
           </mc:Choice>
           <mc:Fallback>
             <w:pict>
-              <v:shapetype id="_x0000_t202" coordsize="21600,21600" o:spt="202" path="m0,0l0,21600,21600,21600,21600,0xe">
+              <v:shapetype w14:anchorId="3F9CB110" id="_x0000_t202" coordsize="21600,21600" o:spt="202" path="m,l,21600r21600,l21600,xe">
                 <v:stroke joinstyle="miter"/>
                 <v:path gradientshapeok="t" o:connecttype="rect"/>
               </v:shapetype>
-              <v:shape id="Text Box 4" o:spid="_x0000_s1026" type="#_x0000_t202" style="position:absolute;left:0;text-align:left;margin-left:424.95pt;margin-top:1.95pt;width:55.3pt;height:54pt;z-index:251660288;visibility:visible;mso-wrap-style:square;mso-width-percent:0;mso-height-percent:0;mso-wrap-distance-left:9pt;mso-wrap-distance-top:0;mso-wrap-distance-right:9pt;mso-wrap-distance-bottom:0;mso-position-horizontal:absolute;mso-position-horizontal-relative:margin;mso-position-vertical:absolute;mso-position-vertical-relative:margin;mso-width-percent:0;mso-height-percent:0;mso-width-relative:margin;mso-height-relative:margin;v-text-anchor:top" o:gfxdata="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" filled="f" stroked="f">
+              <v:shape id="Text Box 4" o:spid="_x0000_s1026" type="#_x0000_t202" style="position:absolute;left:0;text-align:left;margin-left:424.95pt;margin-top:1.95pt;width:55.3pt;height:54pt;z-index:251660288;visibility:visible;mso-wrap-style:square;mso-width-percent:0;mso-height-percent:0;mso-wrap-distance-left:9pt;mso-wrap-distance-top:0;mso-wrap-distance-right:9pt;mso-wrap-distance-bottom:0;mso-position-horizontal:absolute;mso-position-horizontal-relative:margin;mso-position-vertical:absolute;mso-position-vertical-relative:margin;mso-width-percent:0;mso-height-percent:0;mso-width-relative:margin;mso-height-relative:margin;v-text-anchor:top" o:gfxdata="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" filled="f" stroked="f">
                 <v:textbox>
                   <w:txbxContent>
                     <w:p>
@@ -197,10 +195,10 @@
                         <a:effectLst/>
                         <a:extLst>
                           <a:ext uri="{FAA26D3D-D897-4be2-8F04-BA451C77F1D7}">
-                            <ma14:placeholderFlag xmlns:ma14="http://schemas.microsoft.com/office/mac/drawingml/2011/main"/>
+                            <ma14:placeholderFlag xmlns:ma14="http://schemas.microsoft.com/office/mac/drawingml/2011/main" xmlns:w="http://schemas.openxmlformats.org/wordprocessingml/2006/main" xmlns:w10="urn:schemas-microsoft-com:office:word" xmlns:v="urn:schemas-microsoft-com:vml" xmlns:o="urn:schemas-microsoft-com:office:office" xmlns:mv="urn:schemas-microsoft-com:mac:vml" xmlns:mo="http://schemas.microsoft.com/office/mac/office/2008/main" xmlns=""/>
                           </a:ext>
                           <a:ext uri="{C572A759-6A51-4108-AA02-DFA0A04FC94B}">
-                            <ma14:wrappingTextBoxFlag xmlns:ma14="http://schemas.microsoft.com/office/mac/drawingml/2011/main"/>
+                            <ma14:wrappingTextBoxFlag xmlns:ma14="http://schemas.microsoft.com/office/mac/drawingml/2011/main" xmlns:w="http://schemas.openxmlformats.org/wordprocessingml/2006/main" xmlns:w10="urn:schemas-microsoft-com:office:word" xmlns:v="urn:schemas-microsoft-com:vml" xmlns:o="urn:schemas-microsoft-com:office:office" xmlns:mv="urn:schemas-microsoft-com:mac:vml" xmlns:mo="http://schemas.microsoft.com/office/mac/office/2008/main" xmlns=""/>
                           </a:ext>
                         </a:extLst>
                       </wps:spPr>
@@ -236,7 +234,7 @@
               </wp:anchor>
             </w:drawing>
           </mc:Choice>
-          <mc:Fallback>
+          <mc:Fallback xmlns:mv="urn:schemas-microsoft-com:mac:vml" xmlns:mo="http://schemas.microsoft.com/office/mac/office/2008/main">
             <w:pict>
               <v:oval id="Oval 2" o:spid="_x0000_s1026" style="position:absolute;margin-left:425.6pt;margin-top:0;width:54pt;height:54pt;z-index:251659264;visibility:visible;mso-wrap-style:square;mso-width-percent:0;mso-height-percent:0;mso-wrap-distance-left:9pt;mso-wrap-distance-top:0;mso-wrap-distance-right:9pt;mso-wrap-distance-bottom:0;mso-position-horizontal:absolute;mso-position-horizontal-relative:margin;mso-position-vertical:absolute;mso-position-vertical-relative:margin;mso-width-percent:0;mso-height-percent:0;mso-width-relative:margin;mso-height-relative:margin;v-text-anchor:middle" o:gfxdata="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" fillcolor="#4f81bd [3204]" strokecolor="#4579b8 [3044]">
                 <w10:wrap anchorx="margin" anchory="margin"/>
@@ -487,23 +485,7 @@
           <w:sz w:val="22"/>
           <w:lang w:val="en-GB"/>
         </w:rPr>
-        <w:t xml:space="preserve"> are computed for regular (usually rectangular) </w:t>
-      </w:r>
-      <w:proofErr w:type="gramStart"/>
-      <w:r>
-        <w:rPr>
-          <w:sz w:val="22"/>
-          <w:lang w:val="en-GB"/>
-        </w:rPr>
-        <w:t>windows</w:t>
-      </w:r>
-      <w:proofErr w:type="gramEnd"/>
-      <w:r>
-        <w:rPr>
-          <w:sz w:val="22"/>
-          <w:lang w:val="en-GB"/>
-        </w:rPr>
-        <w:t xml:space="preserve"> placed across an image; there are as many features as there are blocks. The blocks could be a fixed size (so the number of blocks would change with image size), or there could be a fixed number of blocks, which scale with the image size.</w:t>
+        <w:t xml:space="preserve"> are computed for regular (usually rectangular) windows placed across an image; there are as many features as there are blocks. The blocks could be a fixed size (so the number of blocks would change with image size), or there could be a fixed number of blocks, which scale with the image size.</w:t>
       </w:r>
     </w:p>
     <w:p>
@@ -1069,7 +1051,7 @@
           <w:sz w:val="22"/>
           <w:lang w:val="en-GB"/>
         </w:rPr>
-        <w:t>Otsu’s thresholding method automatically computes the threshold on the assumption that that the image to be thresholded contains two classes of pixels (e.g. foreground and background) and thus has a bi-modal histogram. It then calculates the optimum threshold separating those two classes so that their combined spread (intra-class variance) is minimal.</w:t>
+        <w:t>Otsu’s thresholding method automatically computes the threshold on the assumption that the image to be thresholded contains two classes of pixels (e.g. foreground and background) and thus has a bi-modal histogram. It then calculates the optimum threshold separating those two classes so that their combined spread (intra-class variance) is minimal.</w:t>
       </w:r>
     </w:p>
     <w:p>
@@ -1515,7 +1497,7 @@
                     </pic:cNvPicPr>
                   </pic:nvPicPr>
                   <pic:blipFill>
-                    <a:blip r:embed="rId8">
+                    <a:blip r:embed="rId7">
                       <a:extLst>
                         <a:ext uri="{28A0092B-C50C-407E-A947-70E740481C1C}">
                           <a14:useLocalDpi xmlns:a14="http://schemas.microsoft.com/office/drawing/2010/main" val="0"/>
@@ -1541,7 +1523,7 @@
                     </a:ln>
                     <a:extLst>
                       <a:ext uri="{FAA26D3D-D897-4be2-8F04-BA451C77F1D7}">
-                        <ma14:placeholderFlag xmlns:ma14="http://schemas.microsoft.com/office/mac/drawingml/2011/main"/>
+                        <ma14:placeholderFlag xmlns:ma14="http://schemas.microsoft.com/office/mac/drawingml/2011/main" xmlns:w="http://schemas.openxmlformats.org/wordprocessingml/2006/main" xmlns:w10="urn:schemas-microsoft-com:office:word" xmlns:v="urn:schemas-microsoft-com:vml" xmlns:o="urn:schemas-microsoft-com:office:office" xmlns:mv="urn:schemas-microsoft-com:mac:vml" xmlns:mo="http://schemas.microsoft.com/office/mac/office/2008/main" xmlns=""/>
                       </a:ext>
                     </a:extLst>
                   </pic:spPr>
@@ -1650,23 +1632,7 @@
           <w:sz w:val="22"/>
           <w:lang w:val="en-GB"/>
         </w:rPr>
-        <w:t xml:space="preserve"> two pixels are spatially adjacent if one is immediately above, above-left, </w:t>
-      </w:r>
-      <w:proofErr w:type="gramStart"/>
-      <w:r>
-        <w:rPr>
-          <w:sz w:val="22"/>
-          <w:lang w:val="en-GB"/>
-        </w:rPr>
-        <w:t>above-right</w:t>
-      </w:r>
-      <w:proofErr w:type="gramEnd"/>
-      <w:r>
-        <w:rPr>
-          <w:sz w:val="22"/>
-          <w:lang w:val="en-GB"/>
-        </w:rPr>
-        <w:t>, below, below-left, below-right, left or right of the other pixel.</w:t>
+        <w:t xml:space="preserve"> two pixels are spatially adjacent if one is immediately above, above-left, above-right, below, below-left, below-right, left or right of the other pixel.</w:t>
       </w:r>
     </w:p>
     <w:p>
@@ -1687,6 +1653,7 @@
           <w:sz w:val="22"/>
           <w:lang w:val="en-GB"/>
         </w:rPr>
+        <w:lastRenderedPageBreak/>
         <w:t xml:space="preserve">The process of </w:t>
       </w:r>
       <w:r>
@@ -1789,8 +1756,8 @@
           <w:lang w:val="en-GB"/>
         </w:rPr>
       </w:pPr>
-      <w:bookmarkStart w:id="1" w:name="OLE_LINK1"/>
-      <w:bookmarkStart w:id="2" w:name="OLE_LINK2"/>
+      <w:bookmarkStart w:id="0" w:name="OLE_LINK1"/>
+      <w:bookmarkStart w:id="1" w:name="OLE_LINK2"/>
       <w:r>
         <w:rPr>
           <w:rFonts w:ascii="Consolas" w:hAnsi="Consolas"/>
@@ -2085,27 +2052,17 @@
           <w:lang w:val="en-GB"/>
         </w:rPr>
       </w:pPr>
-      <w:proofErr w:type="spellStart"/>
       <w:r>
         <w:rPr>
           <w:rFonts w:ascii="Consolas" w:hAnsi="Consolas"/>
           <w:sz w:val="20"/>
           <w:lang w:val="en-GB"/>
         </w:rPr>
-        <w:t>Relabel</w:t>
-      </w:r>
-      <w:proofErr w:type="spellEnd"/>
-      <w:r>
-        <w:rPr>
-          <w:rFonts w:ascii="Consolas" w:hAnsi="Consolas"/>
-          <w:sz w:val="20"/>
-          <w:lang w:val="en-GB"/>
-        </w:rPr>
-        <w:t xml:space="preserve"> the element with the lowest equivalent label</w:t>
-      </w:r>
-    </w:p>
+        <w:t>Relabel the element with the lowest equivalent label</w:t>
+      </w:r>
+    </w:p>
+    <w:bookmarkEnd w:id="0"/>
     <w:bookmarkEnd w:id="1"/>
-    <w:bookmarkEnd w:id="2"/>
     <w:p>
       <w:pPr>
         <w:pStyle w:val="Heading1"/>
@@ -2141,7 +2098,7 @@
         </w:rPr>
         <w:t xml:space="preserve">Colour histograms: </w:t>
       </w:r>
-      <w:hyperlink r:id="rId9" w:history="1">
+      <w:hyperlink r:id="rId8" w:history="1">
         <w:r>
           <w:rPr>
             <w:rStyle w:val="Hyperlink"/>
@@ -2193,7 +2150,7 @@
           <w:lang w:val="en-GB"/>
         </w:rPr>
       </w:pPr>
-      <w:hyperlink r:id="rId10" w:history="1">
+      <w:hyperlink r:id="rId9" w:history="1">
         <w:r>
           <w:rPr>
             <w:rStyle w:val="Hyperlink"/>
@@ -2224,7 +2181,7 @@
           <w:lang w:val="en-GB"/>
         </w:rPr>
       </w:pPr>
-      <w:hyperlink r:id="rId11" w:history="1">
+      <w:hyperlink r:id="rId10" w:history="1">
         <w:r>
           <w:rPr>
             <w:rStyle w:val="Hyperlink"/>
@@ -2262,7 +2219,7 @@
         </w:rPr>
         <w:t xml:space="preserve">Adaptive thresholding: </w:t>
       </w:r>
-      <w:hyperlink r:id="rId12" w:history="1">
+      <w:hyperlink r:id="rId11" w:history="1">
         <w:r>
           <w:rPr>
             <w:rStyle w:val="Hyperlink"/>
@@ -2333,7 +2290,7 @@
           <w:lang w:val="en-GB"/>
         </w:rPr>
       </w:pPr>
-      <w:hyperlink r:id="rId13" w:history="1">
+      <w:hyperlink r:id="rId12" w:history="1">
         <w:r>
           <w:rPr>
             <w:rStyle w:val="Hyperlink"/>
@@ -2410,7 +2367,7 @@
         </w:rPr>
         <w:t xml:space="preserve"> graph-based segmentation technique shown in the lecture: </w:t>
       </w:r>
-      <w:hyperlink r:id="rId14" w:history="1">
+      <w:hyperlink r:id="rId13" w:history="1">
         <w:r>
           <w:rPr>
             <w:rStyle w:val="Hyperlink"/>
@@ -2447,7 +2404,7 @@
         </w:rPr>
         <w:t xml:space="preserve">Connected-component labeling: </w:t>
       </w:r>
-      <w:hyperlink r:id="rId15" w:history="1">
+      <w:hyperlink r:id="rId14" w:history="1">
         <w:r>
           <w:rPr>
             <w:rStyle w:val="Hyperlink"/>
@@ -2604,23 +2561,22 @@
       </w:r>
     </w:p>
     <w:sectPr>
-      <w:headerReference w:type="even" r:id="rId16"/>
-      <w:headerReference w:type="default" r:id="rId17"/>
-      <w:footerReference w:type="even" r:id="rId18"/>
-      <w:footerReference w:type="default" r:id="rId19"/>
-      <w:headerReference w:type="first" r:id="rId20"/>
-      <w:footerReference w:type="first" r:id="rId21"/>
+      <w:headerReference w:type="even" r:id="rId15"/>
+      <w:headerReference w:type="default" r:id="rId16"/>
+      <w:footerReference w:type="even" r:id="rId17"/>
+      <w:footerReference w:type="default" r:id="rId18"/>
+      <w:headerReference w:type="first" r:id="rId19"/>
+      <w:footerReference w:type="first" r:id="rId20"/>
       <w:pgSz w:w="11900" w:h="16820"/>
       <w:pgMar w:top="1134" w:right="1134" w:bottom="1134" w:left="1134" w:header="709" w:footer="709" w:gutter="0"/>
       <w:cols w:space="708"/>
-      <w:printerSettings r:id="rId22"/>
     </w:sectPr>
   </w:body>
 </w:document>
 </file>
 
 <file path=word/endnotes.xml><?xml version="1.0" encoding="utf-8"?>
-<w:endnotes xmlns:wpc="http://schemas.microsoft.com/office/word/2010/wordprocessingCanvas" xmlns:mo="http://schemas.microsoft.com/office/mac/office/2008/main" xmlns:mc="http://schemas.openxmlformats.org/markup-compatibility/2006" xmlns:mv="urn:schemas-microsoft-com:mac:vml" xmlns:o="urn:schemas-microsoft-com:office:office" xmlns:r="http://schemas.openxmlformats.org/officeDocument/2006/relationships" xmlns:m="http://schemas.openxmlformats.org/officeDocument/2006/math" xmlns:v="urn:schemas-microsoft-com:vml" xmlns:wp14="http://schemas.microsoft.com/office/word/2010/wordprocessingDrawing" xmlns:wp="http://schemas.openxmlformats.org/drawingml/2006/wordprocessingDrawing" xmlns:w10="urn:schemas-microsoft-com:office:word" xmlns:w="http://schemas.openxmlformats.org/wordprocessingml/2006/main" xmlns:w14="http://schemas.microsoft.com/office/word/2010/wordml" xmlns:wpg="http://schemas.microsoft.com/office/word/2010/wordprocessingGroup" xmlns:wpi="http://schemas.microsoft.com/office/word/2010/wordprocessingInk" xmlns:wne="http://schemas.microsoft.com/office/word/2006/wordml" xmlns:wps="http://schemas.microsoft.com/office/word/2010/wordprocessingShape" mc:Ignorable="w14 wp14">
+<w:endnotes xmlns:wpc="http://schemas.microsoft.com/office/word/2010/wordprocessingCanvas" xmlns:cx="http://schemas.microsoft.com/office/drawing/2014/chartex" xmlns:cx1="http://schemas.microsoft.com/office/drawing/2015/9/8/chartex" xmlns:cx2="http://schemas.microsoft.com/office/drawing/2015/10/21/chartex" xmlns:cx3="http://schemas.microsoft.com/office/drawing/2016/5/9/chartex" xmlns:cx4="http://schemas.microsoft.com/office/drawing/2016/5/10/chartex" xmlns:cx5="http://schemas.microsoft.com/office/drawing/2016/5/11/chartex" xmlns:cx6="http://schemas.microsoft.com/office/drawing/2016/5/12/chartex" xmlns:cx7="http://schemas.microsoft.com/office/drawing/2016/5/13/chartex" xmlns:cx8="http://schemas.microsoft.com/office/drawing/2016/5/14/chartex" xmlns:mc="http://schemas.openxmlformats.org/markup-compatibility/2006" xmlns:aink="http://schemas.microsoft.com/office/drawing/2016/ink" xmlns:am3d="http://schemas.microsoft.com/office/drawing/2017/model3d" xmlns:o="urn:schemas-microsoft-com:office:office" xmlns:r="http://schemas.openxmlformats.org/officeDocument/2006/relationships" xmlns:m="http://schemas.openxmlformats.org/officeDocument/2006/math" xmlns:v="urn:schemas-microsoft-com:vml" xmlns:wp14="http://schemas.microsoft.com/office/word/2010/wordprocessingDrawing" xmlns:wp="http://schemas.openxmlformats.org/drawingml/2006/wordprocessingDrawing" xmlns:w10="urn:schemas-microsoft-com:office:word" xmlns:w="http://schemas.openxmlformats.org/wordprocessingml/2006/main" xmlns:w14="http://schemas.microsoft.com/office/word/2010/wordml" xmlns:w15="http://schemas.microsoft.com/office/word/2012/wordml" xmlns:w16cex="http://schemas.microsoft.com/office/word/2018/wordml/cex" xmlns:w16cid="http://schemas.microsoft.com/office/word/2016/wordml/cid" xmlns:w16="http://schemas.microsoft.com/office/word/2018/wordml" xmlns:w16se="http://schemas.microsoft.com/office/word/2015/wordml/symex" xmlns:wpg="http://schemas.microsoft.com/office/word/2010/wordprocessingGroup" xmlns:wpi="http://schemas.microsoft.com/office/word/2010/wordprocessingInk" xmlns:wne="http://schemas.microsoft.com/office/word/2006/wordml" xmlns:wps="http://schemas.microsoft.com/office/word/2010/wordprocessingShape" mc:Ignorable="w14 w15 w16se w16cid w16 w16cex wp14">
   <w:endnote w:type="separator" w:id="-1">
     <w:p>
       <w:pPr>
@@ -2645,7 +2601,7 @@
 </file>
 
 <file path=word/footer1.xml><?xml version="1.0" encoding="utf-8"?>
-<w:ftr xmlns:wpc="http://schemas.microsoft.com/office/word/2010/wordprocessingCanvas" xmlns:mo="http://schemas.microsoft.com/office/mac/office/2008/main" xmlns:mc="http://schemas.openxmlformats.org/markup-compatibility/2006" xmlns:mv="urn:schemas-microsoft-com:mac:vml" xmlns:o="urn:schemas-microsoft-com:office:office" xmlns:r="http://schemas.openxmlformats.org/officeDocument/2006/relationships" xmlns:m="http://schemas.openxmlformats.org/officeDocument/2006/math" xmlns:v="urn:schemas-microsoft-com:vml" xmlns:wp14="http://schemas.microsoft.com/office/word/2010/wordprocessingDrawing" xmlns:wp="http://schemas.openxmlformats.org/drawingml/2006/wordprocessingDrawing" xmlns:w10="urn:schemas-microsoft-com:office:word" xmlns:w="http://schemas.openxmlformats.org/wordprocessingml/2006/main" xmlns:w14="http://schemas.microsoft.com/office/word/2010/wordml" xmlns:wpg="http://schemas.microsoft.com/office/word/2010/wordprocessingGroup" xmlns:wpi="http://schemas.microsoft.com/office/word/2010/wordprocessingInk" xmlns:wne="http://schemas.microsoft.com/office/word/2006/wordml" xmlns:wps="http://schemas.microsoft.com/office/word/2010/wordprocessingShape" mc:Ignorable="w14 wp14">
+<w:ftr xmlns:wpc="http://schemas.microsoft.com/office/word/2010/wordprocessingCanvas" xmlns:cx="http://schemas.microsoft.com/office/drawing/2014/chartex" xmlns:cx1="http://schemas.microsoft.com/office/drawing/2015/9/8/chartex" xmlns:cx2="http://schemas.microsoft.com/office/drawing/2015/10/21/chartex" xmlns:cx3="http://schemas.microsoft.com/office/drawing/2016/5/9/chartex" xmlns:cx4="http://schemas.microsoft.com/office/drawing/2016/5/10/chartex" xmlns:cx5="http://schemas.microsoft.com/office/drawing/2016/5/11/chartex" xmlns:cx6="http://schemas.microsoft.com/office/drawing/2016/5/12/chartex" xmlns:cx7="http://schemas.microsoft.com/office/drawing/2016/5/13/chartex" xmlns:cx8="http://schemas.microsoft.com/office/drawing/2016/5/14/chartex" xmlns:mc="http://schemas.openxmlformats.org/markup-compatibility/2006" xmlns:aink="http://schemas.microsoft.com/office/drawing/2016/ink" xmlns:am3d="http://schemas.microsoft.com/office/drawing/2017/model3d" xmlns:o="urn:schemas-microsoft-com:office:office" xmlns:r="http://schemas.openxmlformats.org/officeDocument/2006/relationships" xmlns:m="http://schemas.openxmlformats.org/officeDocument/2006/math" xmlns:v="urn:schemas-microsoft-com:vml" xmlns:wp14="http://schemas.microsoft.com/office/word/2010/wordprocessingDrawing" xmlns:wp="http://schemas.openxmlformats.org/drawingml/2006/wordprocessingDrawing" xmlns:w10="urn:schemas-microsoft-com:office:word" xmlns:w="http://schemas.openxmlformats.org/wordprocessingml/2006/main" xmlns:w14="http://schemas.microsoft.com/office/word/2010/wordml" xmlns:w15="http://schemas.microsoft.com/office/word/2012/wordml" xmlns:w16cex="http://schemas.microsoft.com/office/word/2018/wordml/cex" xmlns:w16cid="http://schemas.microsoft.com/office/word/2016/wordml/cid" xmlns:w16="http://schemas.microsoft.com/office/word/2018/wordml" xmlns:w16se="http://schemas.microsoft.com/office/word/2015/wordml/symex" xmlns:wpg="http://schemas.microsoft.com/office/word/2010/wordprocessingGroup" xmlns:wpi="http://schemas.microsoft.com/office/word/2010/wordprocessingInk" xmlns:wne="http://schemas.microsoft.com/office/word/2006/wordml" xmlns:wps="http://schemas.microsoft.com/office/word/2010/wordprocessingShape" mc:Ignorable="w14 w15 w16se w16cid w16 w16cex wp14">
   <w:p>
     <w:pPr>
       <w:pStyle w:val="Footer"/>
@@ -2655,7 +2611,7 @@
 </file>
 
 <file path=word/footer2.xml><?xml version="1.0" encoding="utf-8"?>
-<w:ftr xmlns:wpc="http://schemas.microsoft.com/office/word/2010/wordprocessingCanvas" xmlns:mo="http://schemas.microsoft.com/office/mac/office/2008/main" xmlns:mc="http://schemas.openxmlformats.org/markup-compatibility/2006" xmlns:mv="urn:schemas-microsoft-com:mac:vml" xmlns:o="urn:schemas-microsoft-com:office:office" xmlns:r="http://schemas.openxmlformats.org/officeDocument/2006/relationships" xmlns:m="http://schemas.openxmlformats.org/officeDocument/2006/math" xmlns:v="urn:schemas-microsoft-com:vml" xmlns:wp14="http://schemas.microsoft.com/office/word/2010/wordprocessingDrawing" xmlns:wp="http://schemas.openxmlformats.org/drawingml/2006/wordprocessingDrawing" xmlns:w10="urn:schemas-microsoft-com:office:word" xmlns:w="http://schemas.openxmlformats.org/wordprocessingml/2006/main" xmlns:w14="http://schemas.microsoft.com/office/word/2010/wordml" xmlns:wpg="http://schemas.microsoft.com/office/word/2010/wordprocessingGroup" xmlns:wpi="http://schemas.microsoft.com/office/word/2010/wordprocessingInk" xmlns:wne="http://schemas.microsoft.com/office/word/2006/wordml" xmlns:wps="http://schemas.microsoft.com/office/word/2010/wordprocessingShape" mc:Ignorable="w14 wp14">
+<w:ftr xmlns:wpc="http://schemas.microsoft.com/office/word/2010/wordprocessingCanvas" xmlns:cx="http://schemas.microsoft.com/office/drawing/2014/chartex" xmlns:cx1="http://schemas.microsoft.com/office/drawing/2015/9/8/chartex" xmlns:cx2="http://schemas.microsoft.com/office/drawing/2015/10/21/chartex" xmlns:cx3="http://schemas.microsoft.com/office/drawing/2016/5/9/chartex" xmlns:cx4="http://schemas.microsoft.com/office/drawing/2016/5/10/chartex" xmlns:cx5="http://schemas.microsoft.com/office/drawing/2016/5/11/chartex" xmlns:cx6="http://schemas.microsoft.com/office/drawing/2016/5/12/chartex" xmlns:cx7="http://schemas.microsoft.com/office/drawing/2016/5/13/chartex" xmlns:cx8="http://schemas.microsoft.com/office/drawing/2016/5/14/chartex" xmlns:mc="http://schemas.openxmlformats.org/markup-compatibility/2006" xmlns:aink="http://schemas.microsoft.com/office/drawing/2016/ink" xmlns:am3d="http://schemas.microsoft.com/office/drawing/2017/model3d" xmlns:o="urn:schemas-microsoft-com:office:office" xmlns:r="http://schemas.openxmlformats.org/officeDocument/2006/relationships" xmlns:m="http://schemas.openxmlformats.org/officeDocument/2006/math" xmlns:v="urn:schemas-microsoft-com:vml" xmlns:wp14="http://schemas.microsoft.com/office/word/2010/wordprocessingDrawing" xmlns:wp="http://schemas.openxmlformats.org/drawingml/2006/wordprocessingDrawing" xmlns:w10="urn:schemas-microsoft-com:office:word" xmlns:w="http://schemas.openxmlformats.org/wordprocessingml/2006/main" xmlns:w14="http://schemas.microsoft.com/office/word/2010/wordml" xmlns:w15="http://schemas.microsoft.com/office/word/2012/wordml" xmlns:w16cex="http://schemas.microsoft.com/office/word/2018/wordml/cex" xmlns:w16cid="http://schemas.microsoft.com/office/word/2016/wordml/cid" xmlns:w16="http://schemas.microsoft.com/office/word/2018/wordml" xmlns:w16se="http://schemas.microsoft.com/office/word/2015/wordml/symex" xmlns:wpg="http://schemas.microsoft.com/office/word/2010/wordprocessingGroup" xmlns:wpi="http://schemas.microsoft.com/office/word/2010/wordprocessingInk" xmlns:wne="http://schemas.microsoft.com/office/word/2006/wordml" xmlns:wps="http://schemas.microsoft.com/office/word/2010/wordprocessingShape" mc:Ignorable="w14 w15 w16se w16cid w16 w16cex wp14">
   <w:p>
     <w:pPr>
       <w:pStyle w:val="Footer"/>
@@ -2729,7 +2685,7 @@
 </file>
 
 <file path=word/footer3.xml><?xml version="1.0" encoding="utf-8"?>
-<w:ftr xmlns:wpc="http://schemas.microsoft.com/office/word/2010/wordprocessingCanvas" xmlns:mo="http://schemas.microsoft.com/office/mac/office/2008/main" xmlns:mc="http://schemas.openxmlformats.org/markup-compatibility/2006" xmlns:mv="urn:schemas-microsoft-com:mac:vml" xmlns:o="urn:schemas-microsoft-com:office:office" xmlns:r="http://schemas.openxmlformats.org/officeDocument/2006/relationships" xmlns:m="http://schemas.openxmlformats.org/officeDocument/2006/math" xmlns:v="urn:schemas-microsoft-com:vml" xmlns:wp14="http://schemas.microsoft.com/office/word/2010/wordprocessingDrawing" xmlns:wp="http://schemas.openxmlformats.org/drawingml/2006/wordprocessingDrawing" xmlns:w10="urn:schemas-microsoft-com:office:word" xmlns:w="http://schemas.openxmlformats.org/wordprocessingml/2006/main" xmlns:w14="http://schemas.microsoft.com/office/word/2010/wordml" xmlns:wpg="http://schemas.microsoft.com/office/word/2010/wordprocessingGroup" xmlns:wpi="http://schemas.microsoft.com/office/word/2010/wordprocessingInk" xmlns:wne="http://schemas.microsoft.com/office/word/2006/wordml" xmlns:wps="http://schemas.microsoft.com/office/word/2010/wordprocessingShape" mc:Ignorable="w14 wp14">
+<w:ftr xmlns:wpc="http://schemas.microsoft.com/office/word/2010/wordprocessingCanvas" xmlns:cx="http://schemas.microsoft.com/office/drawing/2014/chartex" xmlns:cx1="http://schemas.microsoft.com/office/drawing/2015/9/8/chartex" xmlns:cx2="http://schemas.microsoft.com/office/drawing/2015/10/21/chartex" xmlns:cx3="http://schemas.microsoft.com/office/drawing/2016/5/9/chartex" xmlns:cx4="http://schemas.microsoft.com/office/drawing/2016/5/10/chartex" xmlns:cx5="http://schemas.microsoft.com/office/drawing/2016/5/11/chartex" xmlns:cx6="http://schemas.microsoft.com/office/drawing/2016/5/12/chartex" xmlns:cx7="http://schemas.microsoft.com/office/drawing/2016/5/13/chartex" xmlns:cx8="http://schemas.microsoft.com/office/drawing/2016/5/14/chartex" xmlns:mc="http://schemas.openxmlformats.org/markup-compatibility/2006" xmlns:aink="http://schemas.microsoft.com/office/drawing/2016/ink" xmlns:am3d="http://schemas.microsoft.com/office/drawing/2017/model3d" xmlns:o="urn:schemas-microsoft-com:office:office" xmlns:r="http://schemas.openxmlformats.org/officeDocument/2006/relationships" xmlns:m="http://schemas.openxmlformats.org/officeDocument/2006/math" xmlns:v="urn:schemas-microsoft-com:vml" xmlns:wp14="http://schemas.microsoft.com/office/word/2010/wordprocessingDrawing" xmlns:wp="http://schemas.openxmlformats.org/drawingml/2006/wordprocessingDrawing" xmlns:w10="urn:schemas-microsoft-com:office:word" xmlns:w="http://schemas.openxmlformats.org/wordprocessingml/2006/main" xmlns:w14="http://schemas.microsoft.com/office/word/2010/wordml" xmlns:w15="http://schemas.microsoft.com/office/word/2012/wordml" xmlns:w16cex="http://schemas.microsoft.com/office/word/2018/wordml/cex" xmlns:w16cid="http://schemas.microsoft.com/office/word/2016/wordml/cid" xmlns:w16="http://schemas.microsoft.com/office/word/2018/wordml" xmlns:w16se="http://schemas.microsoft.com/office/word/2015/wordml/symex" xmlns:wpg="http://schemas.microsoft.com/office/word/2010/wordprocessingGroup" xmlns:wpi="http://schemas.microsoft.com/office/word/2010/wordprocessingInk" xmlns:wne="http://schemas.microsoft.com/office/word/2006/wordml" xmlns:wps="http://schemas.microsoft.com/office/word/2010/wordprocessingShape" mc:Ignorable="w14 w15 w16se w16cid w16 w16cex wp14">
   <w:p>
     <w:pPr>
       <w:pStyle w:val="Footer"/>
@@ -2739,7 +2695,7 @@
 </file>
 
 <file path=word/footnotes.xml><?xml version="1.0" encoding="utf-8"?>
-<w:footnotes xmlns:wpc="http://schemas.microsoft.com/office/word/2010/wordprocessingCanvas" xmlns:mo="http://schemas.microsoft.com/office/mac/office/2008/main" xmlns:mc="http://schemas.openxmlformats.org/markup-compatibility/2006" xmlns:mv="urn:schemas-microsoft-com:mac:vml" xmlns:o="urn:schemas-microsoft-com:office:office" xmlns:r="http://schemas.openxmlformats.org/officeDocument/2006/relationships" xmlns:m="http://schemas.openxmlformats.org/officeDocument/2006/math" xmlns:v="urn:schemas-microsoft-com:vml" xmlns:wp14="http://schemas.microsoft.com/office/word/2010/wordprocessingDrawing" xmlns:wp="http://schemas.openxmlformats.org/drawingml/2006/wordprocessingDrawing" xmlns:w10="urn:schemas-microsoft-com:office:word" xmlns:w="http://schemas.openxmlformats.org/wordprocessingml/2006/main" xmlns:w14="http://schemas.microsoft.com/office/word/2010/wordml" xmlns:wpg="http://schemas.microsoft.com/office/word/2010/wordprocessingGroup" xmlns:wpi="http://schemas.microsoft.com/office/word/2010/wordprocessingInk" xmlns:wne="http://schemas.microsoft.com/office/word/2006/wordml" xmlns:wps="http://schemas.microsoft.com/office/word/2010/wordprocessingShape" mc:Ignorable="w14 wp14">
+<w:footnotes xmlns:wpc="http://schemas.microsoft.com/office/word/2010/wordprocessingCanvas" xmlns:cx="http://schemas.microsoft.com/office/drawing/2014/chartex" xmlns:cx1="http://schemas.microsoft.com/office/drawing/2015/9/8/chartex" xmlns:cx2="http://schemas.microsoft.com/office/drawing/2015/10/21/chartex" xmlns:cx3="http://schemas.microsoft.com/office/drawing/2016/5/9/chartex" xmlns:cx4="http://schemas.microsoft.com/office/drawing/2016/5/10/chartex" xmlns:cx5="http://schemas.microsoft.com/office/drawing/2016/5/11/chartex" xmlns:cx6="http://schemas.microsoft.com/office/drawing/2016/5/12/chartex" xmlns:cx7="http://schemas.microsoft.com/office/drawing/2016/5/13/chartex" xmlns:cx8="http://schemas.microsoft.com/office/drawing/2016/5/14/chartex" xmlns:mc="http://schemas.openxmlformats.org/markup-compatibility/2006" xmlns:aink="http://schemas.microsoft.com/office/drawing/2016/ink" xmlns:am3d="http://schemas.microsoft.com/office/drawing/2017/model3d" xmlns:o="urn:schemas-microsoft-com:office:office" xmlns:r="http://schemas.openxmlformats.org/officeDocument/2006/relationships" xmlns:m="http://schemas.openxmlformats.org/officeDocument/2006/math" xmlns:v="urn:schemas-microsoft-com:vml" xmlns:wp14="http://schemas.microsoft.com/office/word/2010/wordprocessingDrawing" xmlns:wp="http://schemas.openxmlformats.org/drawingml/2006/wordprocessingDrawing" xmlns:w10="urn:schemas-microsoft-com:office:word" xmlns:w="http://schemas.openxmlformats.org/wordprocessingml/2006/main" xmlns:w14="http://schemas.microsoft.com/office/word/2010/wordml" xmlns:w15="http://schemas.microsoft.com/office/word/2012/wordml" xmlns:w16cex="http://schemas.microsoft.com/office/word/2018/wordml/cex" xmlns:w16cid="http://schemas.microsoft.com/office/word/2016/wordml/cid" xmlns:w16="http://schemas.microsoft.com/office/word/2018/wordml" xmlns:w16se="http://schemas.microsoft.com/office/word/2015/wordml/symex" xmlns:wpg="http://schemas.microsoft.com/office/word/2010/wordprocessingGroup" xmlns:wpi="http://schemas.microsoft.com/office/word/2010/wordprocessingInk" xmlns:wne="http://schemas.microsoft.com/office/word/2006/wordml" xmlns:wps="http://schemas.microsoft.com/office/word/2010/wordprocessingShape" mc:Ignorable="w14 w15 w16se w16cid w16 w16cex wp14">
   <w:footnote w:type="separator" w:id="-1">
     <w:p>
       <w:pPr>
@@ -2764,7 +2720,7 @@
 </file>
 
 <file path=word/header1.xml><?xml version="1.0" encoding="utf-8"?>
-<w:hdr xmlns:wpc="http://schemas.microsoft.com/office/word/2010/wordprocessingCanvas" xmlns:mo="http://schemas.microsoft.com/office/mac/office/2008/main" xmlns:mc="http://schemas.openxmlformats.org/markup-compatibility/2006" xmlns:mv="urn:schemas-microsoft-com:mac:vml" xmlns:o="urn:schemas-microsoft-com:office:office" xmlns:r="http://schemas.openxmlformats.org/officeDocument/2006/relationships" xmlns:m="http://schemas.openxmlformats.org/officeDocument/2006/math" xmlns:v="urn:schemas-microsoft-com:vml" xmlns:wp14="http://schemas.microsoft.com/office/word/2010/wordprocessingDrawing" xmlns:wp="http://schemas.openxmlformats.org/drawingml/2006/wordprocessingDrawing" xmlns:w10="urn:schemas-microsoft-com:office:word" xmlns:w="http://schemas.openxmlformats.org/wordprocessingml/2006/main" xmlns:w14="http://schemas.microsoft.com/office/word/2010/wordml" xmlns:wpg="http://schemas.microsoft.com/office/word/2010/wordprocessingGroup" xmlns:wpi="http://schemas.microsoft.com/office/word/2010/wordprocessingInk" xmlns:wne="http://schemas.microsoft.com/office/word/2006/wordml" xmlns:wps="http://schemas.microsoft.com/office/word/2010/wordprocessingShape" mc:Ignorable="w14 wp14">
+<w:hdr xmlns:wpc="http://schemas.microsoft.com/office/word/2010/wordprocessingCanvas" xmlns:cx="http://schemas.microsoft.com/office/drawing/2014/chartex" xmlns:cx1="http://schemas.microsoft.com/office/drawing/2015/9/8/chartex" xmlns:cx2="http://schemas.microsoft.com/office/drawing/2015/10/21/chartex" xmlns:cx3="http://schemas.microsoft.com/office/drawing/2016/5/9/chartex" xmlns:cx4="http://schemas.microsoft.com/office/drawing/2016/5/10/chartex" xmlns:cx5="http://schemas.microsoft.com/office/drawing/2016/5/11/chartex" xmlns:cx6="http://schemas.microsoft.com/office/drawing/2016/5/12/chartex" xmlns:cx7="http://schemas.microsoft.com/office/drawing/2016/5/13/chartex" xmlns:cx8="http://schemas.microsoft.com/office/drawing/2016/5/14/chartex" xmlns:mc="http://schemas.openxmlformats.org/markup-compatibility/2006" xmlns:aink="http://schemas.microsoft.com/office/drawing/2016/ink" xmlns:am3d="http://schemas.microsoft.com/office/drawing/2017/model3d" xmlns:o="urn:schemas-microsoft-com:office:office" xmlns:r="http://schemas.openxmlformats.org/officeDocument/2006/relationships" xmlns:m="http://schemas.openxmlformats.org/officeDocument/2006/math" xmlns:v="urn:schemas-microsoft-com:vml" xmlns:wp14="http://schemas.microsoft.com/office/word/2010/wordprocessingDrawing" xmlns:wp="http://schemas.openxmlformats.org/drawingml/2006/wordprocessingDrawing" xmlns:w10="urn:schemas-microsoft-com:office:word" xmlns:w="http://schemas.openxmlformats.org/wordprocessingml/2006/main" xmlns:w14="http://schemas.microsoft.com/office/word/2010/wordml" xmlns:w15="http://schemas.microsoft.com/office/word/2012/wordml" xmlns:w16cex="http://schemas.microsoft.com/office/word/2018/wordml/cex" xmlns:w16cid="http://schemas.microsoft.com/office/word/2016/wordml/cid" xmlns:w16="http://schemas.microsoft.com/office/word/2018/wordml" xmlns:w16se="http://schemas.microsoft.com/office/word/2015/wordml/symex" xmlns:wpg="http://schemas.microsoft.com/office/word/2010/wordprocessingGroup" xmlns:wpi="http://schemas.microsoft.com/office/word/2010/wordprocessingInk" xmlns:wne="http://schemas.microsoft.com/office/word/2006/wordml" xmlns:wps="http://schemas.microsoft.com/office/word/2010/wordprocessingShape" mc:Ignorable="w14 w15 w16se w16cid w16 w16cex wp14">
   <w:p>
     <w:pPr>
       <w:pStyle w:val="Header"/>
@@ -2774,7 +2730,7 @@
 </file>
 
 <file path=word/header2.xml><?xml version="1.0" encoding="utf-8"?>
-<w:hdr xmlns:wpc="http://schemas.microsoft.com/office/word/2010/wordprocessingCanvas" xmlns:mo="http://schemas.microsoft.com/office/mac/office/2008/main" xmlns:mc="http://schemas.openxmlformats.org/markup-compatibility/2006" xmlns:mv="urn:schemas-microsoft-com:mac:vml" xmlns:o="urn:schemas-microsoft-com:office:office" xmlns:r="http://schemas.openxmlformats.org/officeDocument/2006/relationships" xmlns:m="http://schemas.openxmlformats.org/officeDocument/2006/math" xmlns:v="urn:schemas-microsoft-com:vml" xmlns:wp14="http://schemas.microsoft.com/office/word/2010/wordprocessingDrawing" xmlns:wp="http://schemas.openxmlformats.org/drawingml/2006/wordprocessingDrawing" xmlns:w10="urn:schemas-microsoft-com:office:word" xmlns:w="http://schemas.openxmlformats.org/wordprocessingml/2006/main" xmlns:w14="http://schemas.microsoft.com/office/word/2010/wordml" xmlns:wpg="http://schemas.microsoft.com/office/word/2010/wordprocessingGroup" xmlns:wpi="http://schemas.microsoft.com/office/word/2010/wordprocessingInk" xmlns:wne="http://schemas.microsoft.com/office/word/2006/wordml" xmlns:wps="http://schemas.microsoft.com/office/word/2010/wordprocessingShape" mc:Ignorable="w14 wp14">
+<w:hdr xmlns:wpc="http://schemas.microsoft.com/office/word/2010/wordprocessingCanvas" xmlns:cx="http://schemas.microsoft.com/office/drawing/2014/chartex" xmlns:cx1="http://schemas.microsoft.com/office/drawing/2015/9/8/chartex" xmlns:cx2="http://schemas.microsoft.com/office/drawing/2015/10/21/chartex" xmlns:cx3="http://schemas.microsoft.com/office/drawing/2016/5/9/chartex" xmlns:cx4="http://schemas.microsoft.com/office/drawing/2016/5/10/chartex" xmlns:cx5="http://schemas.microsoft.com/office/drawing/2016/5/11/chartex" xmlns:cx6="http://schemas.microsoft.com/office/drawing/2016/5/12/chartex" xmlns:cx7="http://schemas.microsoft.com/office/drawing/2016/5/13/chartex" xmlns:cx8="http://schemas.microsoft.com/office/drawing/2016/5/14/chartex" xmlns:mc="http://schemas.openxmlformats.org/markup-compatibility/2006" xmlns:aink="http://schemas.microsoft.com/office/drawing/2016/ink" xmlns:am3d="http://schemas.microsoft.com/office/drawing/2017/model3d" xmlns:o="urn:schemas-microsoft-com:office:office" xmlns:r="http://schemas.openxmlformats.org/officeDocument/2006/relationships" xmlns:m="http://schemas.openxmlformats.org/officeDocument/2006/math" xmlns:v="urn:schemas-microsoft-com:vml" xmlns:wp14="http://schemas.microsoft.com/office/word/2010/wordprocessingDrawing" xmlns:wp="http://schemas.openxmlformats.org/drawingml/2006/wordprocessingDrawing" xmlns:w10="urn:schemas-microsoft-com:office:word" xmlns:w="http://schemas.openxmlformats.org/wordprocessingml/2006/main" xmlns:w14="http://schemas.microsoft.com/office/word/2010/wordml" xmlns:w15="http://schemas.microsoft.com/office/word/2012/wordml" xmlns:w16cex="http://schemas.microsoft.com/office/word/2018/wordml/cex" xmlns:w16cid="http://schemas.microsoft.com/office/word/2016/wordml/cid" xmlns:w16="http://schemas.microsoft.com/office/word/2018/wordml" xmlns:w16se="http://schemas.microsoft.com/office/word/2015/wordml/symex" xmlns:wpg="http://schemas.microsoft.com/office/word/2010/wordprocessingGroup" xmlns:wpi="http://schemas.microsoft.com/office/word/2010/wordprocessingInk" xmlns:wne="http://schemas.microsoft.com/office/word/2006/wordml" xmlns:wps="http://schemas.microsoft.com/office/word/2010/wordprocessingShape" mc:Ignorable="w14 w15 w16se w16cid w16 w16cex wp14">
   <w:p>
     <w:pPr>
       <w:pStyle w:val="Header"/>
@@ -2784,7 +2740,7 @@
 </file>
 
 <file path=word/header3.xml><?xml version="1.0" encoding="utf-8"?>
-<w:hdr xmlns:wpc="http://schemas.microsoft.com/office/word/2010/wordprocessingCanvas" xmlns:mo="http://schemas.microsoft.com/office/mac/office/2008/main" xmlns:mc="http://schemas.openxmlformats.org/markup-compatibility/2006" xmlns:mv="urn:schemas-microsoft-com:mac:vml" xmlns:o="urn:schemas-microsoft-com:office:office" xmlns:r="http://schemas.openxmlformats.org/officeDocument/2006/relationships" xmlns:m="http://schemas.openxmlformats.org/officeDocument/2006/math" xmlns:v="urn:schemas-microsoft-com:vml" xmlns:wp14="http://schemas.microsoft.com/office/word/2010/wordprocessingDrawing" xmlns:wp="http://schemas.openxmlformats.org/drawingml/2006/wordprocessingDrawing" xmlns:w10="urn:schemas-microsoft-com:office:word" xmlns:w="http://schemas.openxmlformats.org/wordprocessingml/2006/main" xmlns:w14="http://schemas.microsoft.com/office/word/2010/wordml" xmlns:wpg="http://schemas.microsoft.com/office/word/2010/wordprocessingGroup" xmlns:wpi="http://schemas.microsoft.com/office/word/2010/wordprocessingInk" xmlns:wne="http://schemas.microsoft.com/office/word/2006/wordml" xmlns:wps="http://schemas.microsoft.com/office/word/2010/wordprocessingShape" mc:Ignorable="w14 wp14">
+<w:hdr xmlns:wpc="http://schemas.microsoft.com/office/word/2010/wordprocessingCanvas" xmlns:cx="http://schemas.microsoft.com/office/drawing/2014/chartex" xmlns:cx1="http://schemas.microsoft.com/office/drawing/2015/9/8/chartex" xmlns:cx2="http://schemas.microsoft.com/office/drawing/2015/10/21/chartex" xmlns:cx3="http://schemas.microsoft.com/office/drawing/2016/5/9/chartex" xmlns:cx4="http://schemas.microsoft.com/office/drawing/2016/5/10/chartex" xmlns:cx5="http://schemas.microsoft.com/office/drawing/2016/5/11/chartex" xmlns:cx6="http://schemas.microsoft.com/office/drawing/2016/5/12/chartex" xmlns:cx7="http://schemas.microsoft.com/office/drawing/2016/5/13/chartex" xmlns:cx8="http://schemas.microsoft.com/office/drawing/2016/5/14/chartex" xmlns:mc="http://schemas.openxmlformats.org/markup-compatibility/2006" xmlns:aink="http://schemas.microsoft.com/office/drawing/2016/ink" xmlns:am3d="http://schemas.microsoft.com/office/drawing/2017/model3d" xmlns:o="urn:schemas-microsoft-com:office:office" xmlns:r="http://schemas.openxmlformats.org/officeDocument/2006/relationships" xmlns:m="http://schemas.openxmlformats.org/officeDocument/2006/math" xmlns:v="urn:schemas-microsoft-com:vml" xmlns:wp14="http://schemas.microsoft.com/office/word/2010/wordprocessingDrawing" xmlns:wp="http://schemas.openxmlformats.org/drawingml/2006/wordprocessingDrawing" xmlns:w10="urn:schemas-microsoft-com:office:word" xmlns:w="http://schemas.openxmlformats.org/wordprocessingml/2006/main" xmlns:w14="http://schemas.microsoft.com/office/word/2010/wordml" xmlns:w15="http://schemas.microsoft.com/office/word/2012/wordml" xmlns:w16cex="http://schemas.microsoft.com/office/word/2018/wordml/cex" xmlns:w16cid="http://schemas.microsoft.com/office/word/2016/wordml/cid" xmlns:w16="http://schemas.microsoft.com/office/word/2018/wordml" xmlns:w16se="http://schemas.microsoft.com/office/word/2015/wordml/symex" xmlns:wpg="http://schemas.microsoft.com/office/word/2010/wordprocessingGroup" xmlns:wpi="http://schemas.microsoft.com/office/word/2010/wordprocessingInk" xmlns:wne="http://schemas.microsoft.com/office/word/2006/wordml" xmlns:wps="http://schemas.microsoft.com/office/word/2010/wordprocessingShape" mc:Ignorable="w14 w15 w16se w16cid w16 w16cex wp14">
   <w:p>
     <w:pPr>
       <w:pStyle w:val="Header"/>
@@ -2794,8 +2750,8 @@
 </file>
 
 <file path=word/numbering.xml><?xml version="1.0" encoding="utf-8"?>
-<w:numbering xmlns:wpc="http://schemas.microsoft.com/office/word/2010/wordprocessingCanvas" xmlns:mo="http://schemas.microsoft.com/office/mac/office/2008/main" xmlns:mc="http://schemas.openxmlformats.org/markup-compatibility/2006" xmlns:mv="urn:schemas-microsoft-com:mac:vml" xmlns:o="urn:schemas-microsoft-com:office:office" xmlns:r="http://schemas.openxmlformats.org/officeDocument/2006/relationships" xmlns:m="http://schemas.openxmlformats.org/officeDocument/2006/math" xmlns:v="urn:schemas-microsoft-com:vml" xmlns:wp14="http://schemas.microsoft.com/office/word/2010/wordprocessingDrawing" xmlns:wp="http://schemas.openxmlformats.org/drawingml/2006/wordprocessingDrawing" xmlns:w10="urn:schemas-microsoft-com:office:word" xmlns:w="http://schemas.openxmlformats.org/wordprocessingml/2006/main" xmlns:w14="http://schemas.microsoft.com/office/word/2010/wordml" xmlns:wpg="http://schemas.microsoft.com/office/word/2010/wordprocessingGroup" xmlns:wpi="http://schemas.microsoft.com/office/word/2010/wordprocessingInk" xmlns:wne="http://schemas.microsoft.com/office/word/2006/wordml" xmlns:wps="http://schemas.microsoft.com/office/word/2010/wordprocessingShape" mc:Ignorable="w14 wp14">
-  <w:abstractNum w:abstractNumId="0">
+<w:numbering xmlns:wpc="http://schemas.microsoft.com/office/word/2010/wordprocessingCanvas" xmlns:cx="http://schemas.microsoft.com/office/drawing/2014/chartex" xmlns:cx1="http://schemas.microsoft.com/office/drawing/2015/9/8/chartex" xmlns:cx2="http://schemas.microsoft.com/office/drawing/2015/10/21/chartex" xmlns:cx3="http://schemas.microsoft.com/office/drawing/2016/5/9/chartex" xmlns:cx4="http://schemas.microsoft.com/office/drawing/2016/5/10/chartex" xmlns:cx5="http://schemas.microsoft.com/office/drawing/2016/5/11/chartex" xmlns:cx6="http://schemas.microsoft.com/office/drawing/2016/5/12/chartex" xmlns:cx7="http://schemas.microsoft.com/office/drawing/2016/5/13/chartex" xmlns:cx8="http://schemas.microsoft.com/office/drawing/2016/5/14/chartex" xmlns:mc="http://schemas.openxmlformats.org/markup-compatibility/2006" xmlns:aink="http://schemas.microsoft.com/office/drawing/2016/ink" xmlns:am3d="http://schemas.microsoft.com/office/drawing/2017/model3d" xmlns:o="urn:schemas-microsoft-com:office:office" xmlns:r="http://schemas.openxmlformats.org/officeDocument/2006/relationships" xmlns:m="http://schemas.openxmlformats.org/officeDocument/2006/math" xmlns:v="urn:schemas-microsoft-com:vml" xmlns:wp14="http://schemas.microsoft.com/office/word/2010/wordprocessingDrawing" xmlns:wp="http://schemas.openxmlformats.org/drawingml/2006/wordprocessingDrawing" xmlns:w10="urn:schemas-microsoft-com:office:word" xmlns:w="http://schemas.openxmlformats.org/wordprocessingml/2006/main" xmlns:w14="http://schemas.microsoft.com/office/word/2010/wordml" xmlns:w15="http://schemas.microsoft.com/office/word/2012/wordml" xmlns:w16cex="http://schemas.microsoft.com/office/word/2018/wordml/cex" xmlns:w16cid="http://schemas.microsoft.com/office/word/2016/wordml/cid" xmlns:w16="http://schemas.microsoft.com/office/word/2018/wordml" xmlns:w16se="http://schemas.microsoft.com/office/word/2015/wordml/symex" xmlns:wpg="http://schemas.microsoft.com/office/word/2010/wordprocessingGroup" xmlns:wpi="http://schemas.microsoft.com/office/word/2010/wordprocessingInk" xmlns:wne="http://schemas.microsoft.com/office/word/2006/wordml" xmlns:wps="http://schemas.microsoft.com/office/word/2010/wordprocessingShape" mc:Ignorable="w14 w15 w16se w16cid w16 w16cex wp14">
+  <w:abstractNum w:abstractNumId="0" w15:restartNumberingAfterBreak="0">
     <w:nsid w:val="0869452B"/>
     <w:multiLevelType w:val="hybridMultilevel"/>
     <w:tmpl w:val="72660BDE"/>
@@ -2908,7 +2864,7 @@
       </w:rPr>
     </w:lvl>
   </w:abstractNum>
-  <w:abstractNum w:abstractNumId="1">
+  <w:abstractNum w:abstractNumId="1" w15:restartNumberingAfterBreak="0">
     <w:nsid w:val="14F82325"/>
     <w:multiLevelType w:val="hybridMultilevel"/>
     <w:tmpl w:val="E7D6A638"/>
@@ -3021,7 +2977,7 @@
       </w:rPr>
     </w:lvl>
   </w:abstractNum>
-  <w:abstractNum w:abstractNumId="2">
+  <w:abstractNum w:abstractNumId="2" w15:restartNumberingAfterBreak="0">
     <w:nsid w:val="232B6AF0"/>
     <w:multiLevelType w:val="hybridMultilevel"/>
     <w:tmpl w:val="7368E70E"/>
@@ -3134,7 +3090,7 @@
       </w:rPr>
     </w:lvl>
   </w:abstractNum>
-  <w:abstractNum w:abstractNumId="3">
+  <w:abstractNum w:abstractNumId="3" w15:restartNumberingAfterBreak="0">
     <w:nsid w:val="304A5050"/>
     <w:multiLevelType w:val="hybridMultilevel"/>
     <w:tmpl w:val="C702335A"/>
@@ -3247,7 +3203,7 @@
       </w:rPr>
     </w:lvl>
   </w:abstractNum>
-  <w:abstractNum w:abstractNumId="4">
+  <w:abstractNum w:abstractNumId="4" w15:restartNumberingAfterBreak="0">
     <w:nsid w:val="3C000624"/>
     <w:multiLevelType w:val="hybridMultilevel"/>
     <w:tmpl w:val="79DC6FC0"/>
@@ -3360,7 +3316,7 @@
       </w:rPr>
     </w:lvl>
   </w:abstractNum>
-  <w:abstractNum w:abstractNumId="5">
+  <w:abstractNum w:abstractNumId="5" w15:restartNumberingAfterBreak="0">
     <w:nsid w:val="41E77117"/>
     <w:multiLevelType w:val="hybridMultilevel"/>
     <w:tmpl w:val="7F8ECE68"/>
@@ -3473,7 +3429,7 @@
       </w:rPr>
     </w:lvl>
   </w:abstractNum>
-  <w:abstractNum w:abstractNumId="6">
+  <w:abstractNum w:abstractNumId="6" w15:restartNumberingAfterBreak="0">
     <w:nsid w:val="452153B3"/>
     <w:multiLevelType w:val="hybridMultilevel"/>
     <w:tmpl w:val="43C41ACC"/>
@@ -3586,7 +3542,7 @@
       </w:rPr>
     </w:lvl>
   </w:abstractNum>
-  <w:abstractNum w:abstractNumId="7">
+  <w:abstractNum w:abstractNumId="7" w15:restartNumberingAfterBreak="0">
     <w:nsid w:val="5E3E3DC0"/>
     <w:multiLevelType w:val="hybridMultilevel"/>
     <w:tmpl w:val="79B6B6B8"/>
@@ -3672,7 +3628,7 @@
       </w:pPr>
     </w:lvl>
   </w:abstractNum>
-  <w:abstractNum w:abstractNumId="8">
+  <w:abstractNum w:abstractNumId="8" w15:restartNumberingAfterBreak="0">
     <w:nsid w:val="60612689"/>
     <w:multiLevelType w:val="hybridMultilevel"/>
     <w:tmpl w:val="DDDAB154"/>
@@ -3816,7 +3772,7 @@
 </file>
 
 <file path=word/styles.xml><?xml version="1.0" encoding="utf-8"?>
-<w:styles xmlns:mc="http://schemas.openxmlformats.org/markup-compatibility/2006" xmlns:r="http://schemas.openxmlformats.org/officeDocument/2006/relationships" xmlns:w="http://schemas.openxmlformats.org/wordprocessingml/2006/main" xmlns:w14="http://schemas.microsoft.com/office/word/2010/wordml" mc:Ignorable="w14">
+<w:styles xmlns:mc="http://schemas.openxmlformats.org/markup-compatibility/2006" xmlns:r="http://schemas.openxmlformats.org/officeDocument/2006/relationships" xmlns:w="http://schemas.openxmlformats.org/wordprocessingml/2006/main" xmlns:w14="http://schemas.microsoft.com/office/word/2010/wordml" xmlns:w15="http://schemas.microsoft.com/office/word/2012/wordml" xmlns:w16cex="http://schemas.microsoft.com/office/word/2018/wordml/cex" xmlns:w16cid="http://schemas.microsoft.com/office/word/2016/wordml/cid" xmlns:w16="http://schemas.microsoft.com/office/word/2018/wordml" xmlns:w16se="http://schemas.microsoft.com/office/word/2015/wordml/symex" mc:Ignorable="w14 w15 w16se w16cid w16 w16cex">
   <w:docDefaults>
     <w:rPrDefault>
       <w:rPr>
@@ -3832,693 +3788,379 @@
       </w:pPr>
     </w:pPrDefault>
   </w:docDefaults>
-  <w:latentStyles w:defLockedState="0" w:defUIPriority="99" w:defSemiHidden="1" w:defUnhideWhenUsed="1" w:defQFormat="0" w:count="276">
-    <w:lsdException w:name="Normal" w:semiHidden="0" w:uiPriority="0" w:unhideWhenUsed="0" w:qFormat="1"/>
-    <w:lsdException w:name="heading 1" w:semiHidden="0" w:uiPriority="9" w:unhideWhenUsed="0" w:qFormat="1"/>
-    <w:lsdException w:name="heading 2" w:uiPriority="9" w:qFormat="1"/>
-    <w:lsdException w:name="heading 3" w:uiPriority="9" w:qFormat="1"/>
-    <w:lsdException w:name="heading 4" w:uiPriority="9" w:qFormat="1"/>
-    <w:lsdException w:name="heading 5" w:uiPriority="9" w:qFormat="1"/>
-    <w:lsdException w:name="heading 6" w:uiPriority="9" w:qFormat="1"/>
-    <w:lsdException w:name="heading 7" w:uiPriority="9" w:qFormat="1"/>
-    <w:lsdException w:name="heading 8" w:uiPriority="9" w:qFormat="1"/>
-    <w:lsdException w:name="heading 9" w:uiPriority="9" w:qFormat="1"/>
-    <w:lsdException w:name="toc 1" w:uiPriority="39"/>
-    <w:lsdException w:name="toc 2" w:uiPriority="39"/>
-    <w:lsdException w:name="toc 3" w:uiPriority="39"/>
-    <w:lsdException w:name="toc 4" w:uiPriority="39"/>
-    <w:lsdException w:name="toc 5" w:uiPriority="39"/>
-    <w:lsdException w:name="toc 6" w:uiPriority="39"/>
-    <w:lsdException w:name="toc 7" w:uiPriority="39"/>
-    <w:lsdException w:name="toc 8" w:uiPriority="39"/>
-    <w:lsdException w:name="toc 9" w:uiPriority="39"/>
-    <w:lsdException w:name="caption" w:uiPriority="35" w:qFormat="1"/>
-    <w:lsdException w:name="Title" w:semiHidden="0" w:uiPriority="10" w:unhideWhenUsed="0" w:qFormat="1"/>
-    <w:lsdException w:name="Default Paragraph Font" w:uiPriority="1"/>
-    <w:lsdException w:name="Subtitle" w:semiHidden="0" w:uiPriority="11" w:unhideWhenUsed="0" w:qFormat="1"/>
-    <w:lsdException w:name="Strong" w:semiHidden="0" w:uiPriority="22" w:unhideWhenUsed="0" w:qFormat="1"/>
-    <w:lsdException w:name="Emphasis" w:semiHidden="0" w:uiPriority="20" w:unhideWhenUsed="0" w:qFormat="1"/>
-    <w:lsdException w:name="Table Grid" w:semiHidden="0" w:uiPriority="59" w:unhideWhenUsed="0"/>
-    <w:lsdException w:name="Placeholder Text" w:unhideWhenUsed="0"/>
-    <w:lsdException w:name="No Spacing" w:semiHidden="0" w:uiPriority="1" w:unhideWhenUsed="0" w:qFormat="1"/>
-    <w:lsdException w:name="Light Shading" w:semiHidden="0" w:uiPriority="60" w:unhideWhenUsed="0"/>
-    <w:lsdException w:name="Light List" w:semiHidden="0" w:uiPriority="61" w:unhideWhenUsed="0"/>
-    <w:lsdException w:name="Light Grid" w:semiHidden="0" w:uiPriority="62" w:unhideWhenUsed="0"/>
-    <w:lsdException w:name="Medium Shading 1" w:semiHidden="0" w:uiPriority="63" w:unhideWhenUsed="0"/>
-    <w:lsdException w:name="Medium Shading 2" w:semiHidden="0" w:uiPriority="64" w:unhideWhenUsed="0"/>
-    <w:lsdException w:name="Medium List 1" w:semiHidden="0" w:uiPriority="65" w:unhideWhenUsed="0"/>
-    <w:lsdException w:name="Medium List 2" w:semiHidden="0" w:uiPriority="66" w:unhideWhenUsed="0"/>
-    <w:lsdException w:name="Medium Grid 1" w:semiHidden="0" w:uiPriority="67" w:unhideWhenUsed="0"/>
-    <w:lsdException w:name="Medium Grid 2" w:semiHidden="0" w:uiPriority="68" w:unhideWhenUsed="0"/>
-    <w:lsdException w:name="Medium Grid 3" w:semiHidden="0" w:uiPriority="69" w:unhideWhenUsed="0"/>
-    <w:lsdException w:name="Dark List" w:semiHidden="0" w:uiPriority="70" w:unhideWhenUsed="0"/>
-    <w:lsdException w:name="Colorful Shading" w:semiHidden="0" w:uiPriority="71" w:unhideWhenUsed="0"/>
-    <w:lsdException w:name="Colorful List" w:semiHidden="0" w:uiPriority="72" w:unhideWhenUsed="0"/>
-    <w:lsdException w:name="Colorful Grid" w:semiHidden="0" w:uiPriority="73" w:unhideWhenUsed="0"/>
-    <w:lsdException w:name="Light Shading Accent 1" w:semiHidden="0" w:uiPriority="60" w:unhideWhenUsed="0"/>
-    <w:lsdException w:name="Light List Accent 1" w:semiHidden="0" w:uiPriority="61" w:unhideWhenUsed="0"/>
-    <w:lsdException w:name="Light Grid Accent 1" w:semiHidden="0" w:uiPriority="62" w:unhideWhenUsed="0"/>
-    <w:lsdException w:name="Medium Shading 1 Accent 1" w:semiHidden="0" w:uiPriority="63" w:unhideWhenUsed="0"/>
-    <w:lsdException w:name="Medium Shading 2 Accent 1" w:semiHidden="0" w:uiPriority="64" w:unhideWhenUsed="0"/>
-    <w:lsdException w:name="Medium List 1 Accent 1" w:semiHidden="0" w:uiPriority="65" w:unhideWhenUsed="0"/>
-    <w:lsdException w:name="Revision" w:unhideWhenUsed="0"/>
-    <w:lsdException w:name="List Paragraph" w:semiHidden="0" w:uiPriority="34" w:unhideWhenUsed="0" w:qFormat="1"/>
-    <w:lsdException w:name="Quote" w:semiHidden="0" w:uiPriority="29" w:unhideWhenUsed="0" w:qFormat="1"/>
-    <w:lsdException w:name="Intense Quote" w:semiHidden="0" w:uiPriority="30" w:unhideWhenUsed="0" w:qFormat="1"/>
-    <w:lsdException w:name="Medium List 2 Accent 1" w:semiHidden="0" w:uiPriority="66" w:unhideWhenUsed="0"/>
-    <w:lsdException w:name="Medium Grid 1 Accent 1" w:semiHidden="0" w:uiPriority="67" w:unhideWhenUsed="0"/>
-    <w:lsdException w:name="Medium Grid 2 Accent 1" w:semiHidden="0" w:uiPriority="68" w:unhideWhenUsed="0"/>
-    <w:lsdException w:name="Medium Grid 3 Accent 1" w:semiHidden="0" w:uiPriority="69" w:unhideWhenUsed="0"/>
-    <w:lsdException w:name="Dark List Accent 1" w:semiHidden="0" w:uiPriority="70" w:unhideWhenUsed="0"/>
-    <w:lsdException w:name="Colorful Shading Accent 1" w:semiHidden="0" w:uiPriority="71" w:unhideWhenUsed="0"/>
-    <w:lsdException w:name="Colorful List Accent 1" w:semiHidden="0" w:uiPriority="72" w:unhideWhenUsed="0"/>
-    <w:lsdException w:name="Colorful Grid Accent 1" w:semiHidden="0" w:uiPriority="73" w:unhideWhenUsed="0"/>
-    <w:lsdException w:name="Light Shading Accent 2" w:semiHidden="0" w:uiPriority="60" w:unhideWhenUsed="0"/>
-    <w:lsdException w:name="Light List Accent 2" w:semiHidden="0" w:uiPriority="61" w:unhideWhenUsed="0"/>
-    <w:lsdException w:name="Light Grid Accent 2" w:semiHidden="0" w:uiPriority="62" w:unhideWhenUsed="0"/>
-    <w:lsdException w:name="Medium Shading 1 Accent 2" w:semiHidden="0" w:uiPriority="63" w:unhideWhenUsed="0"/>
-    <w:lsdException w:name="Medium Shading 2 Accent 2" w:semiHidden="0" w:uiPriority="64" w:unhideWhenUsed="0"/>
-    <w:lsdException w:name="Medium List 1 Accent 2" w:semiHidden="0" w:uiPriority="65" w:unhideWhenUsed="0"/>
-    <w:lsdException w:name="Medium List 2 Accent 2" w:semiHidden="0" w:uiPriority="66" w:unhideWhenUsed="0"/>
-    <w:lsdException w:name="Medium Grid 1 Accent 2" w:semiHidden="0" w:uiPriority="67" w:unhideWhenUsed="0"/>
-    <w:lsdException w:name="Medium Grid 2 Accent 2" w:semiHidden="0" w:uiPriority="68" w:unhideWhenUsed="0"/>
-    <w:lsdException w:name="Medium Grid 3 Accent 2" w:semiHidden="0" w:uiPriority="69" w:unhideWhenUsed="0"/>
-    <w:lsdException w:name="Dark List Accent 2" w:semiHidden="0" w:uiPriority="70" w:unhideWhenUsed="0"/>
-    <w:lsdException w:name="Colorful Shading Accent 2" w:semiHidden="0" w:uiPriority="71" w:unhideWhenUsed="0"/>
-    <w:lsdException w:name="Colorful List Accent 2" w:semiHidden="0" w:uiPriority="72" w:unhideWhenUsed="0"/>
-    <w:lsdException w:name="Colorful Grid Accent 2" w:semiHidden="0" w:uiPriority="73" w:unhideWhenUsed="0"/>
-    <w:lsdException w:name="Light Shading Accent 3" w:semiHidden="0" w:uiPriority="60" w:unhideWhenUsed="0"/>
-    <w:lsdException w:name="Light List Accent 3" w:semiHidden="0" w:uiPriority="61" w:unhideWhenUsed="0"/>
-    <w:lsdException w:name="Light Grid Accent 3" w:semiHidden="0" w:uiPriority="62" w:unhideWhenUsed="0"/>
-    <w:lsdException w:name="Medium Shading 1 Accent 3" w:semiHidden="0" w:uiPriority="63" w:unhideWhenUsed="0"/>
-    <w:lsdException w:name="Medium Shading 2 Accent 3" w:semiHidden="0" w:uiPriority="64" w:unhideWhenUsed="0"/>
-    <w:lsdException w:name="Medium List 1 Accent 3" w:semiHidden="0" w:uiPriority="65" w:unhideWhenUsed="0"/>
-    <w:lsdException w:name="Medium List 2 Accent 3" w:semiHidden="0" w:uiPriority="66" w:unhideWhenUsed="0"/>
-    <w:lsdException w:name="Medium Grid 1 Accent 3" w:semiHidden="0" w:uiPriority="67" w:unhideWhenUsed="0"/>
-    <w:lsdException w:name="Medium Grid 2 Accent 3" w:semiHidden="0" w:uiPriority="68" w:unhideWhenUsed="0"/>
-    <w:lsdException w:name="Medium Grid 3 Accent 3" w:semiHidden="0" w:uiPriority="69" w:unhideWhenUsed="0"/>
-    <w:lsdException w:name="Dark List Accent 3" w:semiHidden="0" w:uiPriority="70" w:unhideWhenUsed="0"/>
-    <w:lsdException w:name="Colorful Shading Accent 3" w:semiHidden="0" w:uiPriority="71" w:unhideWhenUsed="0"/>
-    <w:lsdException w:name="Colorful List Accent 3" w:semiHidden="0" w:uiPriority="72" w:unhideWhenUsed="0"/>
-    <w:lsdException w:name="Colorful Grid Accent 3" w:semiHidden="0" w:uiPriority="73" w:unhideWhenUsed="0"/>
-    <w:lsdException w:name="Light Shading Accent 4" w:semiHidden="0" w:uiPriority="60" w:unhideWhenUsed="0"/>
-    <w:lsdException w:name="Light List Accent 4" w:semiHidden="0" w:uiPriority="61" w:unhideWhenUsed="0"/>
-    <w:lsdException w:name="Light Grid Accent 4" w:semiHidden="0" w:uiPriority="62" w:unhideWhenUsed="0"/>
-    <w:lsdException w:name="Medium Shading 1 Accent 4" w:semiHidden="0" w:uiPriority="63" w:unhideWhenUsed="0"/>
-    <w:lsdException w:name="Medium Shading 2 Accent 4" w:semiHidden="0" w:uiPriority="64" w:unhideWhenUsed="0"/>
-    <w:lsdException w:name="Medium List 1 Accent 4" w:semiHidden="0" w:uiPriority="65" w:unhideWhenUsed="0"/>
-    <w:lsdException w:name="Medium List 2 Accent 4" w:semiHidden="0" w:uiPriority="66" w:unhideWhenUsed="0"/>
-    <w:lsdException w:name="Medium Grid 1 Accent 4" w:semiHidden="0" w:uiPriority="67" w:unhideWhenUsed="0"/>
-    <w:lsdException w:name="Medium Grid 2 Accent 4" w:semiHidden="0" w:uiPriority="68" w:unhideWhenUsed="0"/>
-    <w:lsdException w:name="Medium Grid 3 Accent 4" w:semiHidden="0" w:uiPriority="69" w:unhideWhenUsed="0"/>
-    <w:lsdException w:name="Dark List Accent 4" w:semiHidden="0" w:uiPriority="70" w:unhideWhenUsed="0"/>
-    <w:lsdException w:name="Colorful Shading Accent 4" w:semiHidden="0" w:uiPriority="71" w:unhideWhenUsed="0"/>
-    <w:lsdException w:name="Colorful List Accent 4" w:semiHidden="0" w:uiPriority="72" w:unhideWhenUsed="0"/>
-    <w:lsdException w:name="Colorful Grid Accent 4" w:semiHidden="0" w:uiPriority="73" w:unhideWhenUsed="0"/>
-    <w:lsdException w:name="Light Shading Accent 5" w:semiHidden="0" w:uiPriority="60" w:unhideWhenUsed="0"/>
-    <w:lsdException w:name="Light List Accent 5" w:semiHidden="0" w:uiPriority="61" w:unhideWhenUsed="0"/>
-    <w:lsdException w:name="Light Grid Accent 5" w:semiHidden="0" w:uiPriority="62" w:unhideWhenUsed="0"/>
-    <w:lsdException w:name="Medium Shading 1 Accent 5" w:semiHidden="0" w:uiPriority="63" w:unhideWhenUsed="0"/>
-    <w:lsdException w:name="Medium Shading 2 Accent 5" w:semiHidden="0" w:uiPriority="64" w:unhideWhenUsed="0"/>
-    <w:lsdException w:name="Medium List 1 Accent 5" w:semiHidden="0" w:uiPriority="65" w:unhideWhenUsed="0"/>
-    <w:lsdException w:name="Medium List 2 Accent 5" w:semiHidden="0" w:uiPriority="66" w:unhideWhenUsed="0"/>
-    <w:lsdException w:name="Medium Grid 1 Accent 5" w:semiHidden="0" w:uiPriority="67" w:unhideWhenUsed="0"/>
-    <w:lsdException w:name="Medium Grid 2 Accent 5" w:semiHidden="0" w:uiPriority="68" w:unhideWhenUsed="0"/>
-    <w:lsdException w:name="Medium Grid 3 Accent 5" w:semiHidden="0" w:uiPriority="69" w:unhideWhenUsed="0"/>
-    <w:lsdException w:name="Dark List Accent 5" w:semiHidden="0" w:uiPriority="70" w:unhideWhenUsed="0"/>
-    <w:lsdException w:name="Colorful Shading Accent 5" w:semiHidden="0" w:uiPriority="71" w:unhideWhenUsed="0"/>
-    <w:lsdException w:name="Colorful List Accent 5" w:semiHidden="0" w:uiPriority="72" w:unhideWhenUsed="0"/>
-    <w:lsdException w:name="Colorful Grid Accent 5" w:semiHidden="0" w:uiPriority="73" w:unhideWhenUsed="0"/>
-    <w:lsdException w:name="Light Shading Accent 6" w:semiHidden="0" w:uiPriority="60" w:unhideWhenUsed="0"/>
-    <w:lsdException w:name="Light List Accent 6" w:semiHidden="0" w:uiPriority="61" w:unhideWhenUsed="0"/>
-    <w:lsdException w:name="Light Grid Accent 6" w:semiHidden="0" w:uiPriority="62" w:unhideWhenUsed="0"/>
-    <w:lsdException w:name="Medium Shading 1 Accent 6" w:semiHidden="0" w:uiPriority="63" w:unhideWhenUsed="0"/>
-    <w:lsdException w:name="Medium Shading 2 Accent 6" w:semiHidden="0" w:uiPriority="64" w:unhideWhenUsed="0"/>
-    <w:lsdException w:name="Medium List 1 Accent 6" w:semiHidden="0" w:uiPriority="65" w:unhideWhenUsed="0"/>
-    <w:lsdException w:name="Medium List 2 Accent 6" w:semiHidden="0" w:uiPriority="66" w:unhideWhenUsed="0"/>
-    <w:lsdException w:name="Medium Grid 1 Accent 6" w:semiHidden="0" w:uiPriority="67" w:unhideWhenUsed="0"/>
-    <w:lsdException w:name="Medium Grid 2 Accent 6" w:semiHidden="0" w:uiPriority="68" w:unhideWhenUsed="0"/>
-    <w:lsdException w:name="Medium Grid 3 Accent 6" w:semiHidden="0" w:uiPriority="69" w:unhideWhenUsed="0"/>
-    <w:lsdException w:name="Dark List Accent 6" w:semiHidden="0" w:uiPriority="70" w:unhideWhenUsed="0"/>
-    <w:lsdException w:name="Colorful Shading Accent 6" w:semiHidden="0" w:uiPriority="71" w:unhideWhenUsed="0"/>
-    <w:lsdException w:name="Colorful List Accent 6" w:semiHidden="0" w:uiPriority="72" w:unhideWhenUsed="0"/>
-    <w:lsdException w:name="Colorful Grid Accent 6" w:semiHidden="0" w:uiPriority="73" w:unhideWhenUsed="0"/>
-    <w:lsdException w:name="Subtle Emphasis" w:semiHidden="0" w:uiPriority="19" w:unhideWhenUsed="0" w:qFormat="1"/>
-    <w:lsdException w:name="Intense Emphasis" w:semiHidden="0" w:uiPriority="21" w:unhideWhenUsed="0" w:qFormat="1"/>
-    <w:lsdException w:name="Subtle Reference" w:semiHidden="0" w:uiPriority="31" w:unhideWhenUsed="0" w:qFormat="1"/>
-    <w:lsdException w:name="Intense Reference" w:semiHidden="0" w:uiPriority="32" w:unhideWhenUsed="0" w:qFormat="1"/>
-    <w:lsdException w:name="Book Title" w:semiHidden="0" w:uiPriority="33" w:unhideWhenUsed="0" w:qFormat="1"/>
-    <w:lsdException w:name="Bibliography" w:uiPriority="37"/>
-    <w:lsdException w:name="TOC Heading" w:uiPriority="39" w:qFormat="1"/>
-  </w:latentStyles>
-  <w:style w:type="paragraph" w:default="1" w:styleId="Normal">
-    <w:name w:val="Normal"/>
-    <w:qFormat/>
-    <w:rsid w:val="00FF5F48"/>
-  </w:style>
-  <w:style w:type="paragraph" w:styleId="Heading1">
-    <w:name w:val="heading 1"/>
-    <w:basedOn w:val="Normal"/>
-    <w:next w:val="Normal"/>
-    <w:link w:val="Heading1Char"/>
-    <w:uiPriority w:val="9"/>
-    <w:qFormat/>
-    <w:rsid w:val="00BA6AA5"/>
-    <w:pPr>
-      <w:keepNext/>
-      <w:keepLines/>
-      <w:spacing w:before="480" w:after="0"/>
-      <w:outlineLvl w:val="0"/>
-    </w:pPr>
-    <w:rPr>
-      <w:rFonts w:asciiTheme="majorHAnsi" w:eastAsiaTheme="majorEastAsia" w:hAnsiTheme="majorHAnsi" w:cstheme="majorBidi"/>
-      <w:b/>
-      <w:bCs/>
-      <w:color w:val="345A8A" w:themeColor="accent1" w:themeShade="B5"/>
-      <w:sz w:val="32"/>
-      <w:szCs w:val="32"/>
-    </w:rPr>
-  </w:style>
-  <w:style w:type="paragraph" w:styleId="Heading2">
-    <w:name w:val="heading 2"/>
-    <w:basedOn w:val="Normal"/>
-    <w:next w:val="Normal"/>
-    <w:link w:val="Heading2Char"/>
-    <w:uiPriority w:val="9"/>
-    <w:unhideWhenUsed/>
-    <w:qFormat/>
-    <w:rsid w:val="00BA6AA5"/>
-    <w:pPr>
-      <w:keepNext/>
-      <w:keepLines/>
-      <w:spacing w:before="200" w:after="0"/>
-      <w:outlineLvl w:val="1"/>
-    </w:pPr>
-    <w:rPr>
-      <w:rFonts w:asciiTheme="majorHAnsi" w:eastAsiaTheme="majorEastAsia" w:hAnsiTheme="majorHAnsi" w:cstheme="majorBidi"/>
-      <w:b/>
-      <w:bCs/>
-      <w:color w:val="4F81BD" w:themeColor="accent1"/>
-      <w:sz w:val="26"/>
-      <w:szCs w:val="26"/>
-    </w:rPr>
-  </w:style>
-  <w:style w:type="paragraph" w:styleId="Heading3">
-    <w:name w:val="heading 3"/>
-    <w:basedOn w:val="Normal"/>
-    <w:next w:val="Normal"/>
-    <w:link w:val="Heading3Char"/>
-    <w:uiPriority w:val="9"/>
-    <w:unhideWhenUsed/>
-    <w:qFormat/>
-    <w:rsid w:val="00BA6AA5"/>
-    <w:pPr>
-      <w:keepNext/>
-      <w:keepLines/>
-      <w:spacing w:before="200" w:after="0"/>
-      <w:outlineLvl w:val="2"/>
-    </w:pPr>
-    <w:rPr>
-      <w:rFonts w:asciiTheme="majorHAnsi" w:eastAsiaTheme="majorEastAsia" w:hAnsiTheme="majorHAnsi" w:cstheme="majorBidi"/>
-      <w:b/>
-      <w:bCs/>
-      <w:color w:val="4F81BD" w:themeColor="accent1"/>
-    </w:rPr>
-  </w:style>
-  <w:style w:type="character" w:default="1" w:styleId="DefaultParagraphFont">
-    <w:name w:val="Default Paragraph Font"/>
-    <w:uiPriority w:val="1"/>
-    <w:semiHidden/>
-    <w:unhideWhenUsed/>
-  </w:style>
-  <w:style w:type="table" w:default="1" w:styleId="TableNormal">
-    <w:name w:val="Normal Table"/>
-    <w:uiPriority w:val="99"/>
-    <w:semiHidden/>
-    <w:unhideWhenUsed/>
-    <w:tblPr>
-      <w:tblInd w:w="0" w:type="dxa"/>
-      <w:tblCellMar>
-        <w:top w:w="0" w:type="dxa"/>
-        <w:left w:w="108" w:type="dxa"/>
-        <w:bottom w:w="0" w:type="dxa"/>
-        <w:right w:w="108" w:type="dxa"/>
-      </w:tblCellMar>
-    </w:tblPr>
-  </w:style>
-  <w:style w:type="numbering" w:default="1" w:styleId="NoList">
-    <w:name w:val="No List"/>
-    <w:uiPriority w:val="99"/>
-    <w:semiHidden/>
-    <w:unhideWhenUsed/>
-  </w:style>
-  <w:style w:type="character" w:customStyle="1" w:styleId="Heading1Char">
-    <w:name w:val="Heading 1 Char"/>
-    <w:basedOn w:val="DefaultParagraphFont"/>
-    <w:link w:val="Heading1"/>
-    <w:uiPriority w:val="9"/>
-    <w:rsid w:val="00BA6AA5"/>
-    <w:rPr>
-      <w:rFonts w:asciiTheme="majorHAnsi" w:eastAsiaTheme="majorEastAsia" w:hAnsiTheme="majorHAnsi" w:cstheme="majorBidi"/>
-      <w:b/>
-      <w:bCs/>
-      <w:color w:val="345A8A" w:themeColor="accent1" w:themeShade="B5"/>
-      <w:sz w:val="32"/>
-      <w:szCs w:val="32"/>
-    </w:rPr>
-  </w:style>
-  <w:style w:type="character" w:customStyle="1" w:styleId="Heading2Char">
-    <w:name w:val="Heading 2 Char"/>
-    <w:basedOn w:val="DefaultParagraphFont"/>
-    <w:link w:val="Heading2"/>
-    <w:uiPriority w:val="9"/>
-    <w:rsid w:val="00BA6AA5"/>
-    <w:rPr>
-      <w:rFonts w:asciiTheme="majorHAnsi" w:eastAsiaTheme="majorEastAsia" w:hAnsiTheme="majorHAnsi" w:cstheme="majorBidi"/>
-      <w:b/>
-      <w:bCs/>
-      <w:color w:val="4F81BD" w:themeColor="accent1"/>
-      <w:sz w:val="26"/>
-      <w:szCs w:val="26"/>
-    </w:rPr>
-  </w:style>
-  <w:style w:type="character" w:customStyle="1" w:styleId="Heading3Char">
-    <w:name w:val="Heading 3 Char"/>
-    <w:basedOn w:val="DefaultParagraphFont"/>
-    <w:link w:val="Heading3"/>
-    <w:uiPriority w:val="9"/>
-    <w:rsid w:val="00BA6AA5"/>
-    <w:rPr>
-      <w:rFonts w:asciiTheme="majorHAnsi" w:eastAsiaTheme="majorEastAsia" w:hAnsiTheme="majorHAnsi" w:cstheme="majorBidi"/>
-      <w:b/>
-      <w:bCs/>
-      <w:color w:val="4F81BD" w:themeColor="accent1"/>
-    </w:rPr>
-  </w:style>
-  <w:style w:type="character" w:styleId="BookTitle">
-    <w:name w:val="Book Title"/>
-    <w:basedOn w:val="DefaultParagraphFont"/>
-    <w:uiPriority w:val="33"/>
-    <w:qFormat/>
-    <w:rsid w:val="00BA6AA5"/>
-    <w:rPr>
-      <w:b/>
-      <w:bCs/>
-      <w:smallCaps/>
-      <w:spacing w:val="5"/>
-    </w:rPr>
-  </w:style>
-  <w:style w:type="character" w:styleId="IntenseReference">
-    <w:name w:val="Intense Reference"/>
-    <w:basedOn w:val="DefaultParagraphFont"/>
-    <w:uiPriority w:val="32"/>
-    <w:qFormat/>
-    <w:rsid w:val="00BA6AA5"/>
-    <w:rPr>
-      <w:b/>
-      <w:bCs/>
-      <w:smallCaps/>
-      <w:color w:val="C0504D" w:themeColor="accent2"/>
-      <w:spacing w:val="5"/>
-      <w:u w:val="single"/>
-    </w:rPr>
-  </w:style>
-  <w:style w:type="character" w:styleId="Strong">
-    <w:name w:val="Strong"/>
-    <w:basedOn w:val="DefaultParagraphFont"/>
-    <w:uiPriority w:val="22"/>
-    <w:qFormat/>
-    <w:rsid w:val="00BA6AA5"/>
-    <w:rPr>
-      <w:b/>
-      <w:bCs/>
-    </w:rPr>
-  </w:style>
-  <w:style w:type="paragraph" w:styleId="Quote">
-    <w:name w:val="Quote"/>
-    <w:basedOn w:val="Normal"/>
-    <w:next w:val="Normal"/>
-    <w:link w:val="QuoteChar"/>
-    <w:uiPriority w:val="29"/>
-    <w:qFormat/>
-    <w:rsid w:val="00BA6AA5"/>
-    <w:rPr>
-      <w:i/>
-      <w:iCs/>
-      <w:color w:val="000000" w:themeColor="text1"/>
-    </w:rPr>
-  </w:style>
-  <w:style w:type="character" w:customStyle="1" w:styleId="QuoteChar">
-    <w:name w:val="Quote Char"/>
-    <w:basedOn w:val="DefaultParagraphFont"/>
-    <w:link w:val="Quote"/>
-    <w:uiPriority w:val="29"/>
-    <w:rsid w:val="00BA6AA5"/>
-    <w:rPr>
-      <w:i/>
-      <w:iCs/>
-      <w:color w:val="000000" w:themeColor="text1"/>
-    </w:rPr>
-  </w:style>
-  <w:style w:type="character" w:styleId="IntenseEmphasis">
-    <w:name w:val="Intense Emphasis"/>
-    <w:basedOn w:val="DefaultParagraphFont"/>
-    <w:uiPriority w:val="21"/>
-    <w:qFormat/>
-    <w:rsid w:val="00BA6AA5"/>
-    <w:rPr>
-      <w:b/>
-      <w:bCs/>
-      <w:i/>
-      <w:iCs/>
-      <w:color w:val="4F81BD" w:themeColor="accent1"/>
-    </w:rPr>
-  </w:style>
-  <w:style w:type="paragraph" w:styleId="Title">
-    <w:name w:val="Title"/>
-    <w:basedOn w:val="Normal"/>
-    <w:next w:val="Normal"/>
-    <w:link w:val="TitleChar"/>
-    <w:uiPriority w:val="10"/>
-    <w:qFormat/>
-    <w:rsid w:val="00BA6AA5"/>
-    <w:pPr>
-      <w:pBdr>
-        <w:bottom w:val="single" w:sz="8" w:space="4" w:color="4F81BD" w:themeColor="accent1"/>
-      </w:pBdr>
-      <w:spacing w:after="300"/>
-      <w:contextualSpacing/>
-    </w:pPr>
-    <w:rPr>
-      <w:rFonts w:asciiTheme="majorHAnsi" w:eastAsiaTheme="majorEastAsia" w:hAnsiTheme="majorHAnsi" w:cstheme="majorBidi"/>
-      <w:color w:val="17365D" w:themeColor="text2" w:themeShade="BF"/>
-      <w:spacing w:val="5"/>
-      <w:kern w:val="28"/>
-      <w:sz w:val="52"/>
-      <w:szCs w:val="52"/>
-    </w:rPr>
-  </w:style>
-  <w:style w:type="character" w:customStyle="1" w:styleId="TitleChar">
-    <w:name w:val="Title Char"/>
-    <w:basedOn w:val="DefaultParagraphFont"/>
-    <w:link w:val="Title"/>
-    <w:uiPriority w:val="10"/>
-    <w:rsid w:val="00BA6AA5"/>
-    <w:rPr>
-      <w:rFonts w:asciiTheme="majorHAnsi" w:eastAsiaTheme="majorEastAsia" w:hAnsiTheme="majorHAnsi" w:cstheme="majorBidi"/>
-      <w:color w:val="17365D" w:themeColor="text2" w:themeShade="BF"/>
-      <w:spacing w:val="5"/>
-      <w:kern w:val="28"/>
-      <w:sz w:val="52"/>
-      <w:szCs w:val="52"/>
-    </w:rPr>
-  </w:style>
-  <w:style w:type="paragraph" w:styleId="ListParagraph">
-    <w:name w:val="List Paragraph"/>
-    <w:basedOn w:val="Normal"/>
-    <w:uiPriority w:val="34"/>
-    <w:qFormat/>
-    <w:rsid w:val="00381722"/>
-    <w:pPr>
-      <w:ind w:left="720"/>
-      <w:contextualSpacing/>
-    </w:pPr>
-  </w:style>
-  <w:style w:type="paragraph" w:styleId="NoSpacing">
-    <w:name w:val="No Spacing"/>
-    <w:uiPriority w:val="1"/>
-    <w:qFormat/>
-    <w:rsid w:val="00E77ECC"/>
-    <w:pPr>
-      <w:spacing w:after="0"/>
-    </w:pPr>
-  </w:style>
-  <w:style w:type="character" w:styleId="Hyperlink">
-    <w:name w:val="Hyperlink"/>
-    <w:basedOn w:val="DefaultParagraphFont"/>
-    <w:uiPriority w:val="99"/>
-    <w:unhideWhenUsed/>
-    <w:rsid w:val="00071714"/>
-    <w:rPr>
-      <w:color w:val="0000FF" w:themeColor="hyperlink"/>
-      <w:u w:val="single"/>
-    </w:rPr>
-  </w:style>
-  <w:style w:type="character" w:styleId="FollowedHyperlink">
-    <w:name w:val="FollowedHyperlink"/>
-    <w:basedOn w:val="DefaultParagraphFont"/>
-    <w:uiPriority w:val="99"/>
-    <w:semiHidden/>
-    <w:unhideWhenUsed/>
-    <w:rsid w:val="00071714"/>
-    <w:rPr>
-      <w:color w:val="800080" w:themeColor="followedHyperlink"/>
-      <w:u w:val="single"/>
-    </w:rPr>
-  </w:style>
-  <w:style w:type="paragraph" w:styleId="BalloonText">
-    <w:name w:val="Balloon Text"/>
-    <w:basedOn w:val="Normal"/>
-    <w:link w:val="BalloonTextChar"/>
-    <w:uiPriority w:val="99"/>
-    <w:semiHidden/>
-    <w:unhideWhenUsed/>
-    <w:rsid w:val="005826D1"/>
-    <w:pPr>
-      <w:spacing w:after="0"/>
-    </w:pPr>
-    <w:rPr>
-      <w:rFonts w:ascii="Lucida Grande" w:hAnsi="Lucida Grande" w:cs="Lucida Grande"/>
-      <w:sz w:val="18"/>
-      <w:szCs w:val="18"/>
-    </w:rPr>
-  </w:style>
-  <w:style w:type="character" w:customStyle="1" w:styleId="BalloonTextChar">
-    <w:name w:val="Balloon Text Char"/>
-    <w:basedOn w:val="DefaultParagraphFont"/>
-    <w:link w:val="BalloonText"/>
-    <w:uiPriority w:val="99"/>
-    <w:semiHidden/>
-    <w:rsid w:val="005826D1"/>
-    <w:rPr>
-      <w:rFonts w:ascii="Lucida Grande" w:hAnsi="Lucida Grande" w:cs="Lucida Grande"/>
-      <w:sz w:val="18"/>
-      <w:szCs w:val="18"/>
-    </w:rPr>
-  </w:style>
-  <w:style w:type="paragraph" w:styleId="NormalWeb">
-    <w:name w:val="Normal (Web)"/>
-    <w:basedOn w:val="Normal"/>
-    <w:uiPriority w:val="99"/>
-    <w:semiHidden/>
-    <w:unhideWhenUsed/>
-    <w:rsid w:val="00696B64"/>
-    <w:rPr>
-      <w:rFonts w:ascii="Times New Roman" w:hAnsi="Times New Roman" w:cs="Times New Roman"/>
-    </w:rPr>
-  </w:style>
-  <w:style w:type="paragraph" w:styleId="Header">
-    <w:name w:val="header"/>
-    <w:basedOn w:val="Normal"/>
-    <w:link w:val="HeaderChar"/>
-    <w:uiPriority w:val="99"/>
-    <w:unhideWhenUsed/>
-    <w:rsid w:val="00F634B9"/>
-    <w:pPr>
-      <w:tabs>
-        <w:tab w:val="center" w:pos="4320"/>
-        <w:tab w:val="right" w:pos="8640"/>
-      </w:tabs>
-      <w:spacing w:after="0"/>
-    </w:pPr>
-  </w:style>
-  <w:style w:type="character" w:customStyle="1" w:styleId="HeaderChar">
-    <w:name w:val="Header Char"/>
-    <w:basedOn w:val="DefaultParagraphFont"/>
-    <w:link w:val="Header"/>
-    <w:uiPriority w:val="99"/>
-    <w:rsid w:val="00F634B9"/>
-  </w:style>
-  <w:style w:type="paragraph" w:styleId="Footer">
-    <w:name w:val="footer"/>
-    <w:basedOn w:val="Normal"/>
-    <w:link w:val="FooterChar"/>
-    <w:uiPriority w:val="99"/>
-    <w:unhideWhenUsed/>
-    <w:rsid w:val="00F634B9"/>
-    <w:pPr>
-      <w:tabs>
-        <w:tab w:val="center" w:pos="4320"/>
-        <w:tab w:val="right" w:pos="8640"/>
-      </w:tabs>
-      <w:spacing w:after="0"/>
-    </w:pPr>
-  </w:style>
-  <w:style w:type="character" w:customStyle="1" w:styleId="FooterChar">
-    <w:name w:val="Footer Char"/>
-    <w:basedOn w:val="DefaultParagraphFont"/>
-    <w:link w:val="Footer"/>
-    <w:uiPriority w:val="99"/>
-    <w:rsid w:val="00F634B9"/>
-  </w:style>
-</w:styles>
-</file>
-
-<file path=word/stylesWithEffects.xml><?xml version="1.0" encoding="utf-8"?>
-<w:styles xmlns:wpc="http://schemas.microsoft.com/office/word/2010/wordprocessingCanvas" xmlns:mo="http://schemas.microsoft.com/office/mac/office/2008/main" xmlns:mc="http://schemas.openxmlformats.org/markup-compatibility/2006" xmlns:mv="urn:schemas-microsoft-com:mac:vml" xmlns:o="urn:schemas-microsoft-com:office:office" xmlns:r="http://schemas.openxmlformats.org/officeDocument/2006/relationships" xmlns:m="http://schemas.openxmlformats.org/officeDocument/2006/math" xmlns:v="urn:schemas-microsoft-com:vml" xmlns:wp14="http://schemas.microsoft.com/office/word/2010/wordprocessingDrawing" xmlns:wp="http://schemas.openxmlformats.org/drawingml/2006/wordprocessingDrawing" xmlns:w10="urn:schemas-microsoft-com:office:word" xmlns:w="http://schemas.openxmlformats.org/wordprocessingml/2006/main" xmlns:w14="http://schemas.microsoft.com/office/word/2010/wordml" xmlns:wpg="http://schemas.microsoft.com/office/word/2010/wordprocessingGroup" xmlns:wpi="http://schemas.microsoft.com/office/word/2010/wordprocessingInk" xmlns:wne="http://schemas.microsoft.com/office/word/2006/wordml" xmlns:wps="http://schemas.microsoft.com/office/word/2010/wordprocessingShape" mc:Ignorable="w14 wp14">
-  <w:docDefaults>
-    <w:rPrDefault>
-      <w:rPr>
-        <w:rFonts w:asciiTheme="minorHAnsi" w:eastAsiaTheme="minorEastAsia" w:hAnsiTheme="minorHAnsi" w:cstheme="minorBidi"/>
-        <w:sz w:val="24"/>
-        <w:szCs w:val="24"/>
-        <w:lang w:val="en-US" w:eastAsia="ja-JP" w:bidi="ar-SA"/>
-      </w:rPr>
-    </w:rPrDefault>
-    <w:pPrDefault>
-      <w:pPr>
-        <w:spacing w:after="200"/>
-      </w:pPr>
-    </w:pPrDefault>
-  </w:docDefaults>
-  <w:latentStyles w:defLockedState="0" w:defUIPriority="99" w:defSemiHidden="1" w:defUnhideWhenUsed="1" w:defQFormat="0" w:count="276">
-    <w:lsdException w:name="Normal" w:semiHidden="0" w:uiPriority="0" w:unhideWhenUsed="0" w:qFormat="1"/>
-    <w:lsdException w:name="heading 1" w:semiHidden="0" w:uiPriority="9" w:unhideWhenUsed="0" w:qFormat="1"/>
-    <w:lsdException w:name="heading 2" w:uiPriority="9" w:qFormat="1"/>
-    <w:lsdException w:name="heading 3" w:uiPriority="9" w:qFormat="1"/>
-    <w:lsdException w:name="heading 4" w:uiPriority="9" w:qFormat="1"/>
-    <w:lsdException w:name="heading 5" w:uiPriority="9" w:qFormat="1"/>
-    <w:lsdException w:name="heading 6" w:uiPriority="9" w:qFormat="1"/>
-    <w:lsdException w:name="heading 7" w:uiPriority="9" w:qFormat="1"/>
-    <w:lsdException w:name="heading 8" w:uiPriority="9" w:qFormat="1"/>
-    <w:lsdException w:name="heading 9" w:uiPriority="9" w:qFormat="1"/>
-    <w:lsdException w:name="toc 1" w:uiPriority="39"/>
-    <w:lsdException w:name="toc 2" w:uiPriority="39"/>
-    <w:lsdException w:name="toc 3" w:uiPriority="39"/>
-    <w:lsdException w:name="toc 4" w:uiPriority="39"/>
-    <w:lsdException w:name="toc 5" w:uiPriority="39"/>
-    <w:lsdException w:name="toc 6" w:uiPriority="39"/>
-    <w:lsdException w:name="toc 7" w:uiPriority="39"/>
-    <w:lsdException w:name="toc 8" w:uiPriority="39"/>
-    <w:lsdException w:name="toc 9" w:uiPriority="39"/>
-    <w:lsdException w:name="caption" w:uiPriority="35" w:qFormat="1"/>
-    <w:lsdException w:name="Title" w:semiHidden="0" w:uiPriority="10" w:unhideWhenUsed="0" w:qFormat="1"/>
-    <w:lsdException w:name="Default Paragraph Font" w:uiPriority="1"/>
-    <w:lsdException w:name="Subtitle" w:semiHidden="0" w:uiPriority="11" w:unhideWhenUsed="0" w:qFormat="1"/>
-    <w:lsdException w:name="Strong" w:semiHidden="0" w:uiPriority="22" w:unhideWhenUsed="0" w:qFormat="1"/>
-    <w:lsdException w:name="Emphasis" w:semiHidden="0" w:uiPriority="20" w:unhideWhenUsed="0" w:qFormat="1"/>
-    <w:lsdException w:name="Table Grid" w:semiHidden="0" w:uiPriority="59" w:unhideWhenUsed="0"/>
-    <w:lsdException w:name="Placeholder Text" w:unhideWhenUsed="0"/>
-    <w:lsdException w:name="No Spacing" w:semiHidden="0" w:uiPriority="1" w:unhideWhenUsed="0" w:qFormat="1"/>
-    <w:lsdException w:name="Light Shading" w:semiHidden="0" w:uiPriority="60" w:unhideWhenUsed="0"/>
-    <w:lsdException w:name="Light List" w:semiHidden="0" w:uiPriority="61" w:unhideWhenUsed="0"/>
-    <w:lsdException w:name="Light Grid" w:semiHidden="0" w:uiPriority="62" w:unhideWhenUsed="0"/>
-    <w:lsdException w:name="Medium Shading 1" w:semiHidden="0" w:uiPriority="63" w:unhideWhenUsed="0"/>
-    <w:lsdException w:name="Medium Shading 2" w:semiHidden="0" w:uiPriority="64" w:unhideWhenUsed="0"/>
-    <w:lsdException w:name="Medium List 1" w:semiHidden="0" w:uiPriority="65" w:unhideWhenUsed="0"/>
-    <w:lsdException w:name="Medium List 2" w:semiHidden="0" w:uiPriority="66" w:unhideWhenUsed="0"/>
-    <w:lsdException w:name="Medium Grid 1" w:semiHidden="0" w:uiPriority="67" w:unhideWhenUsed="0"/>
-    <w:lsdException w:name="Medium Grid 2" w:semiHidden="0" w:uiPriority="68" w:unhideWhenUsed="0"/>
-    <w:lsdException w:name="Medium Grid 3" w:semiHidden="0" w:uiPriority="69" w:unhideWhenUsed="0"/>
-    <w:lsdException w:name="Dark List" w:semiHidden="0" w:uiPriority="70" w:unhideWhenUsed="0"/>
-    <w:lsdException w:name="Colorful Shading" w:semiHidden="0" w:uiPriority="71" w:unhideWhenUsed="0"/>
-    <w:lsdException w:name="Colorful List" w:semiHidden="0" w:uiPriority="72" w:unhideWhenUsed="0"/>
-    <w:lsdException w:name="Colorful Grid" w:semiHidden="0" w:uiPriority="73" w:unhideWhenUsed="0"/>
-    <w:lsdException w:name="Light Shading Accent 1" w:semiHidden="0" w:uiPriority="60" w:unhideWhenUsed="0"/>
-    <w:lsdException w:name="Light List Accent 1" w:semiHidden="0" w:uiPriority="61" w:unhideWhenUsed="0"/>
-    <w:lsdException w:name="Light Grid Accent 1" w:semiHidden="0" w:uiPriority="62" w:unhideWhenUsed="0"/>
-    <w:lsdException w:name="Medium Shading 1 Accent 1" w:semiHidden="0" w:uiPriority="63" w:unhideWhenUsed="0"/>
-    <w:lsdException w:name="Medium Shading 2 Accent 1" w:semiHidden="0" w:uiPriority="64" w:unhideWhenUsed="0"/>
-    <w:lsdException w:name="Medium List 1 Accent 1" w:semiHidden="0" w:uiPriority="65" w:unhideWhenUsed="0"/>
-    <w:lsdException w:name="Revision" w:unhideWhenUsed="0"/>
-    <w:lsdException w:name="List Paragraph" w:semiHidden="0" w:uiPriority="34" w:unhideWhenUsed="0" w:qFormat="1"/>
-    <w:lsdException w:name="Quote" w:semiHidden="0" w:uiPriority="29" w:unhideWhenUsed="0" w:qFormat="1"/>
-    <w:lsdException w:name="Intense Quote" w:semiHidden="0" w:uiPriority="30" w:unhideWhenUsed="0" w:qFormat="1"/>
-    <w:lsdException w:name="Medium List 2 Accent 1" w:semiHidden="0" w:uiPriority="66" w:unhideWhenUsed="0"/>
-    <w:lsdException w:name="Medium Grid 1 Accent 1" w:semiHidden="0" w:uiPriority="67" w:unhideWhenUsed="0"/>
-    <w:lsdException w:name="Medium Grid 2 Accent 1" w:semiHidden="0" w:uiPriority="68" w:unhideWhenUsed="0"/>
-    <w:lsdException w:name="Medium Grid 3 Accent 1" w:semiHidden="0" w:uiPriority="69" w:unhideWhenUsed="0"/>
-    <w:lsdException w:name="Dark List Accent 1" w:semiHidden="0" w:uiPriority="70" w:unhideWhenUsed="0"/>
-    <w:lsdException w:name="Colorful Shading Accent 1" w:semiHidden="0" w:uiPriority="71" w:unhideWhenUsed="0"/>
-    <w:lsdException w:name="Colorful List Accent 1" w:semiHidden="0" w:uiPriority="72" w:unhideWhenUsed="0"/>
-    <w:lsdException w:name="Colorful Grid Accent 1" w:semiHidden="0" w:uiPriority="73" w:unhideWhenUsed="0"/>
-    <w:lsdException w:name="Light Shading Accent 2" w:semiHidden="0" w:uiPriority="60" w:unhideWhenUsed="0"/>
-    <w:lsdException w:name="Light List Accent 2" w:semiHidden="0" w:uiPriority="61" w:unhideWhenUsed="0"/>
-    <w:lsdException w:name="Light Grid Accent 2" w:semiHidden="0" w:uiPriority="62" w:unhideWhenUsed="0"/>
-    <w:lsdException w:name="Medium Shading 1 Accent 2" w:semiHidden="0" w:uiPriority="63" w:unhideWhenUsed="0"/>
-    <w:lsdException w:name="Medium Shading 2 Accent 2" w:semiHidden="0" w:uiPriority="64" w:unhideWhenUsed="0"/>
-    <w:lsdException w:name="Medium List 1 Accent 2" w:semiHidden="0" w:uiPriority="65" w:unhideWhenUsed="0"/>
-    <w:lsdException w:name="Medium List 2 Accent 2" w:semiHidden="0" w:uiPriority="66" w:unhideWhenUsed="0"/>
-    <w:lsdException w:name="Medium Grid 1 Accent 2" w:semiHidden="0" w:uiPriority="67" w:unhideWhenUsed="0"/>
-    <w:lsdException w:name="Medium Grid 2 Accent 2" w:semiHidden="0" w:uiPriority="68" w:unhideWhenUsed="0"/>
-    <w:lsdException w:name="Medium Grid 3 Accent 2" w:semiHidden="0" w:uiPriority="69" w:unhideWhenUsed="0"/>
-    <w:lsdException w:name="Dark List Accent 2" w:semiHidden="0" w:uiPriority="70" w:unhideWhenUsed="0"/>
-    <w:lsdException w:name="Colorful Shading Accent 2" w:semiHidden="0" w:uiPriority="71" w:unhideWhenUsed="0"/>
-    <w:lsdException w:name="Colorful List Accent 2" w:semiHidden="0" w:uiPriority="72" w:unhideWhenUsed="0"/>
-    <w:lsdException w:name="Colorful Grid Accent 2" w:semiHidden="0" w:uiPriority="73" w:unhideWhenUsed="0"/>
-    <w:lsdException w:name="Light Shading Accent 3" w:semiHidden="0" w:uiPriority="60" w:unhideWhenUsed="0"/>
-    <w:lsdException w:name="Light List Accent 3" w:semiHidden="0" w:uiPriority="61" w:unhideWhenUsed="0"/>
-    <w:lsdException w:name="Light Grid Accent 3" w:semiHidden="0" w:uiPriority="62" w:unhideWhenUsed="0"/>
-    <w:lsdException w:name="Medium Shading 1 Accent 3" w:semiHidden="0" w:uiPriority="63" w:unhideWhenUsed="0"/>
-    <w:lsdException w:name="Medium Shading 2 Accent 3" w:semiHidden="0" w:uiPriority="64" w:unhideWhenUsed="0"/>
-    <w:lsdException w:name="Medium List 1 Accent 3" w:semiHidden="0" w:uiPriority="65" w:unhideWhenUsed="0"/>
-    <w:lsdException w:name="Medium List 2 Accent 3" w:semiHidden="0" w:uiPriority="66" w:unhideWhenUsed="0"/>
-    <w:lsdException w:name="Medium Grid 1 Accent 3" w:semiHidden="0" w:uiPriority="67" w:unhideWhenUsed="0"/>
-    <w:lsdException w:name="Medium Grid 2 Accent 3" w:semiHidden="0" w:uiPriority="68" w:unhideWhenUsed="0"/>
-    <w:lsdException w:name="Medium Grid 3 Accent 3" w:semiHidden="0" w:uiPriority="69" w:unhideWhenUsed="0"/>
-    <w:lsdException w:name="Dark List Accent 3" w:semiHidden="0" w:uiPriority="70" w:unhideWhenUsed="0"/>
-    <w:lsdException w:name="Colorful Shading Accent 3" w:semiHidden="0" w:uiPriority="71" w:unhideWhenUsed="0"/>
-    <w:lsdException w:name="Colorful List Accent 3" w:semiHidden="0" w:uiPriority="72" w:unhideWhenUsed="0"/>
-    <w:lsdException w:name="Colorful Grid Accent 3" w:semiHidden="0" w:uiPriority="73" w:unhideWhenUsed="0"/>
-    <w:lsdException w:name="Light Shading Accent 4" w:semiHidden="0" w:uiPriority="60" w:unhideWhenUsed="0"/>
-    <w:lsdException w:name="Light List Accent 4" w:semiHidden="0" w:uiPriority="61" w:unhideWhenUsed="0"/>
-    <w:lsdException w:name="Light Grid Accent 4" w:semiHidden="0" w:uiPriority="62" w:unhideWhenUsed="0"/>
-    <w:lsdException w:name="Medium Shading 1 Accent 4" w:semiHidden="0" w:uiPriority="63" w:unhideWhenUsed="0"/>
-    <w:lsdException w:name="Medium Shading 2 Accent 4" w:semiHidden="0" w:uiPriority="64" w:unhideWhenUsed="0"/>
-    <w:lsdException w:name="Medium List 1 Accent 4" w:semiHidden="0" w:uiPriority="65" w:unhideWhenUsed="0"/>
-    <w:lsdException w:name="Medium List 2 Accent 4" w:semiHidden="0" w:uiPriority="66" w:unhideWhenUsed="0"/>
-    <w:lsdException w:name="Medium Grid 1 Accent 4" w:semiHidden="0" w:uiPriority="67" w:unhideWhenUsed="0"/>
-    <w:lsdException w:name="Medium Grid 2 Accent 4" w:semiHidden="0" w:uiPriority="68" w:unhideWhenUsed="0"/>
-    <w:lsdException w:name="Medium Grid 3 Accent 4" w:semiHidden="0" w:uiPriority="69" w:unhideWhenUsed="0"/>
-    <w:lsdException w:name="Dark List Accent 4" w:semiHidden="0" w:uiPriority="70" w:unhideWhenUsed="0"/>
-    <w:lsdException w:name="Colorful Shading Accent 4" w:semiHidden="0" w:uiPriority="71" w:unhideWhenUsed="0"/>
-    <w:lsdException w:name="Colorful List Accent 4" w:semiHidden="0" w:uiPriority="72" w:unhideWhenUsed="0"/>
-    <w:lsdException w:name="Colorful Grid Accent 4" w:semiHidden="0" w:uiPriority="73" w:unhideWhenUsed="0"/>
-    <w:lsdException w:name="Light Shading Accent 5" w:semiHidden="0" w:uiPriority="60" w:unhideWhenUsed="0"/>
-    <w:lsdException w:name="Light List Accent 5" w:semiHidden="0" w:uiPriority="61" w:unhideWhenUsed="0"/>
-    <w:lsdException w:name="Light Grid Accent 5" w:semiHidden="0" w:uiPriority="62" w:unhideWhenUsed="0"/>
-    <w:lsdException w:name="Medium Shading 1 Accent 5" w:semiHidden="0" w:uiPriority="63" w:unhideWhenUsed="0"/>
-    <w:lsdException w:name="Medium Shading 2 Accent 5" w:semiHidden="0" w:uiPriority="64" w:unhideWhenUsed="0"/>
-    <w:lsdException w:name="Medium List 1 Accent 5" w:semiHidden="0" w:uiPriority="65" w:unhideWhenUsed="0"/>
-    <w:lsdException w:name="Medium List 2 Accent 5" w:semiHidden="0" w:uiPriority="66" w:unhideWhenUsed="0"/>
-    <w:lsdException w:name="Medium Grid 1 Accent 5" w:semiHidden="0" w:uiPriority="67" w:unhideWhenUsed="0"/>
-    <w:lsdException w:name="Medium Grid 2 Accent 5" w:semiHidden="0" w:uiPriority="68" w:unhideWhenUsed="0"/>
-    <w:lsdException w:name="Medium Grid 3 Accent 5" w:semiHidden="0" w:uiPriority="69" w:unhideWhenUsed="0"/>
-    <w:lsdException w:name="Dark List Accent 5" w:semiHidden="0" w:uiPriority="70" w:unhideWhenUsed="0"/>
-    <w:lsdException w:name="Colorful Shading Accent 5" w:semiHidden="0" w:uiPriority="71" w:unhideWhenUsed="0"/>
-    <w:lsdException w:name="Colorful List Accent 5" w:semiHidden="0" w:uiPriority="72" w:unhideWhenUsed="0"/>
-    <w:lsdException w:name="Colorful Grid Accent 5" w:semiHidden="0" w:uiPriority="73" w:unhideWhenUsed="0"/>
-    <w:lsdException w:name="Light Shading Accent 6" w:semiHidden="0" w:uiPriority="60" w:unhideWhenUsed="0"/>
-    <w:lsdException w:name="Light List Accent 6" w:semiHidden="0" w:uiPriority="61" w:unhideWhenUsed="0"/>
-    <w:lsdException w:name="Light Grid Accent 6" w:semiHidden="0" w:uiPriority="62" w:unhideWhenUsed="0"/>
-    <w:lsdException w:name="Medium Shading 1 Accent 6" w:semiHidden="0" w:uiPriority="63" w:unhideWhenUsed="0"/>
-    <w:lsdException w:name="Medium Shading 2 Accent 6" w:semiHidden="0" w:uiPriority="64" w:unhideWhenUsed="0"/>
-    <w:lsdException w:name="Medium List 1 Accent 6" w:semiHidden="0" w:uiPriority="65" w:unhideWhenUsed="0"/>
-    <w:lsdException w:name="Medium List 2 Accent 6" w:semiHidden="0" w:uiPriority="66" w:unhideWhenUsed="0"/>
-    <w:lsdException w:name="Medium Grid 1 Accent 6" w:semiHidden="0" w:uiPriority="67" w:unhideWhenUsed="0"/>
-    <w:lsdException w:name="Medium Grid 2 Accent 6" w:semiHidden="0" w:uiPriority="68" w:unhideWhenUsed="0"/>
-    <w:lsdException w:name="Medium Grid 3 Accent 6" w:semiHidden="0" w:uiPriority="69" w:unhideWhenUsed="0"/>
-    <w:lsdException w:name="Dark List Accent 6" w:semiHidden="0" w:uiPriority="70" w:unhideWhenUsed="0"/>
-    <w:lsdException w:name="Colorful Shading Accent 6" w:semiHidden="0" w:uiPriority="71" w:unhideWhenUsed="0"/>
-    <w:lsdException w:name="Colorful List Accent 6" w:semiHidden="0" w:uiPriority="72" w:unhideWhenUsed="0"/>
-    <w:lsdException w:name="Colorful Grid Accent 6" w:semiHidden="0" w:uiPriority="73" w:unhideWhenUsed="0"/>
-    <w:lsdException w:name="Subtle Emphasis" w:semiHidden="0" w:uiPriority="19" w:unhideWhenUsed="0" w:qFormat="1"/>
-    <w:lsdException w:name="Intense Emphasis" w:semiHidden="0" w:uiPriority="21" w:unhideWhenUsed="0" w:qFormat="1"/>
-    <w:lsdException w:name="Subtle Reference" w:semiHidden="0" w:uiPriority="31" w:unhideWhenUsed="0" w:qFormat="1"/>
-    <w:lsdException w:name="Intense Reference" w:semiHidden="0" w:uiPriority="32" w:unhideWhenUsed="0" w:qFormat="1"/>
-    <w:lsdException w:name="Book Title" w:semiHidden="0" w:uiPriority="33" w:unhideWhenUsed="0" w:qFormat="1"/>
-    <w:lsdException w:name="Bibliography" w:uiPriority="37"/>
-    <w:lsdException w:name="TOC Heading" w:uiPriority="39" w:qFormat="1"/>
+  <w:latentStyles w:defLockedState="0" w:defUIPriority="99" w:defSemiHidden="0" w:defUnhideWhenUsed="0" w:defQFormat="0" w:count="376">
+    <w:lsdException w:name="Normal" w:uiPriority="0" w:qFormat="1"/>
+    <w:lsdException w:name="heading 1" w:uiPriority="9" w:qFormat="1"/>
+    <w:lsdException w:name="heading 2" w:semiHidden="1" w:uiPriority="9" w:unhideWhenUsed="1" w:qFormat="1"/>
+    <w:lsdException w:name="heading 3" w:semiHidden="1" w:uiPriority="9" w:unhideWhenUsed="1" w:qFormat="1"/>
+    <w:lsdException w:name="heading 4" w:semiHidden="1" w:uiPriority="9" w:unhideWhenUsed="1" w:qFormat="1"/>
+    <w:lsdException w:name="heading 5" w:semiHidden="1" w:uiPriority="9" w:unhideWhenUsed="1" w:qFormat="1"/>
+    <w:lsdException w:name="heading 6" w:semiHidden="1" w:uiPriority="9" w:unhideWhenUsed="1" w:qFormat="1"/>
+    <w:lsdException w:name="heading 7" w:semiHidden="1" w:uiPriority="9" w:unhideWhenUsed="1" w:qFormat="1"/>
+    <w:lsdException w:name="heading 8" w:semiHidden="1" w:uiPriority="9" w:unhideWhenUsed="1" w:qFormat="1"/>
+    <w:lsdException w:name="heading 9" w:semiHidden="1" w:uiPriority="9" w:unhideWhenUsed="1" w:qFormat="1"/>
+    <w:lsdException w:name="index 1" w:semiHidden="1" w:unhideWhenUsed="1"/>
+    <w:lsdException w:name="index 2" w:semiHidden="1" w:unhideWhenUsed="1"/>
+    <w:lsdException w:name="index 3" w:semiHidden="1" w:unhideWhenUsed="1"/>
+    <w:lsdException w:name="index 4" w:semiHidden="1" w:unhideWhenUsed="1"/>
+    <w:lsdException w:name="index 5" w:semiHidden="1" w:unhideWhenUsed="1"/>
+    <w:lsdException w:name="index 6" w:semiHidden="1" w:unhideWhenUsed="1"/>
+    <w:lsdException w:name="index 7" w:semiHidden="1" w:unhideWhenUsed="1"/>
+    <w:lsdException w:name="index 8" w:semiHidden="1" w:unhideWhenUsed="1"/>
+    <w:lsdException w:name="index 9" w:semiHidden="1" w:unhideWhenUsed="1"/>
+    <w:lsdException w:name="toc 1" w:semiHidden="1" w:uiPriority="39" w:unhideWhenUsed="1"/>
+    <w:lsdException w:name="toc 2" w:semiHidden="1" w:uiPriority="39" w:unhideWhenUsed="1"/>
+    <w:lsdException w:name="toc 3" w:semiHidden="1" w:uiPriority="39" w:unhideWhenUsed="1"/>
+    <w:lsdException w:name="toc 4" w:semiHidden="1" w:uiPriority="39" w:unhideWhenUsed="1"/>
+    <w:lsdException w:name="toc 5" w:semiHidden="1" w:uiPriority="39" w:unhideWhenUsed="1"/>
+    <w:lsdException w:name="toc 6" w:semiHidden="1" w:uiPriority="39" w:unhideWhenUsed="1"/>
+    <w:lsdException w:name="toc 7" w:semiHidden="1" w:uiPriority="39" w:unhideWhenUsed="1"/>
+    <w:lsdException w:name="toc 8" w:semiHidden="1" w:uiPriority="39" w:unhideWhenUsed="1"/>
+    <w:lsdException w:name="toc 9" w:semiHidden="1" w:uiPriority="39" w:unhideWhenUsed="1"/>
+    <w:lsdException w:name="Normal Indent" w:semiHidden="1" w:unhideWhenUsed="1"/>
+    <w:lsdException w:name="footnote text" w:semiHidden="1" w:unhideWhenUsed="1"/>
+    <w:lsdException w:name="annotation text" w:semiHidden="1" w:unhideWhenUsed="1"/>
+    <w:lsdException w:name="header" w:semiHidden="1" w:unhideWhenUsed="1"/>
+    <w:lsdException w:name="footer" w:semiHidden="1" w:unhideWhenUsed="1"/>
+    <w:lsdException w:name="index heading" w:semiHidden="1" w:unhideWhenUsed="1"/>
+    <w:lsdException w:name="caption" w:semiHidden="1" w:uiPriority="35" w:unhideWhenUsed="1" w:qFormat="1"/>
+    <w:lsdException w:name="table of figures" w:semiHidden="1" w:unhideWhenUsed="1"/>
+    <w:lsdException w:name="envelope address" w:semiHidden="1" w:unhideWhenUsed="1"/>
+    <w:lsdException w:name="envelope return" w:semiHidden="1" w:unhideWhenUsed="1"/>
+    <w:lsdException w:name="footnote reference" w:semiHidden="1" w:unhideWhenUsed="1"/>
+    <w:lsdException w:name="annotation reference" w:semiHidden="1" w:unhideWhenUsed="1"/>
+    <w:lsdException w:name="line number" w:semiHidden="1" w:unhideWhenUsed="1"/>
+    <w:lsdException w:name="page number" w:semiHidden="1" w:unhideWhenUsed="1"/>
+    <w:lsdException w:name="endnote reference" w:semiHidden="1" w:unhideWhenUsed="1"/>
+    <w:lsdException w:name="endnote text" w:semiHidden="1" w:unhideWhenUsed="1"/>
+    <w:lsdException w:name="table of authorities" w:semiHidden="1" w:unhideWhenUsed="1"/>
+    <w:lsdException w:name="macro" w:semiHidden="1" w:unhideWhenUsed="1"/>
+    <w:lsdException w:name="toa heading" w:semiHidden="1" w:unhideWhenUsed="1"/>
+    <w:lsdException w:name="List" w:semiHidden="1" w:unhideWhenUsed="1"/>
+    <w:lsdException w:name="List Bullet" w:semiHidden="1" w:unhideWhenUsed="1"/>
+    <w:lsdException w:name="List Number" w:semiHidden="1" w:unhideWhenUsed="1"/>
+    <w:lsdException w:name="List 2" w:semiHidden="1" w:unhideWhenUsed="1"/>
+    <w:lsdException w:name="List 3" w:semiHidden="1" w:unhideWhenUsed="1"/>
+    <w:lsdException w:name="List 4" w:semiHidden="1" w:unhideWhenUsed="1"/>
+    <w:lsdException w:name="List 5" w:semiHidden="1" w:unhideWhenUsed="1"/>
+    <w:lsdException w:name="List Bullet 2" w:semiHidden="1" w:unhideWhenUsed="1"/>
+    <w:lsdException w:name="List Bullet 3" w:semiHidden="1" w:unhideWhenUsed="1"/>
+    <w:lsdException w:name="List Bullet 4" w:semiHidden="1" w:unhideWhenUsed="1"/>
+    <w:lsdException w:name="List Bullet 5" w:semiHidden="1" w:unhideWhenUsed="1"/>
+    <w:lsdException w:name="List Number 2" w:semiHidden="1" w:unhideWhenUsed="1"/>
+    <w:lsdException w:name="List Number 3" w:semiHidden="1" w:unhideWhenUsed="1"/>
+    <w:lsdException w:name="List Number 4" w:semiHidden="1" w:unhideWhenUsed="1"/>
+    <w:lsdException w:name="List Number 5" w:semiHidden="1" w:unhideWhenUsed="1"/>
+    <w:lsdException w:name="Title" w:uiPriority="10" w:qFormat="1"/>
+    <w:lsdException w:name="Closing" w:semiHidden="1" w:unhideWhenUsed="1"/>
+    <w:lsdException w:name="Signature" w:semiHidden="1" w:unhideWhenUsed="1"/>
+    <w:lsdException w:name="Default Paragraph Font" w:semiHidden="1" w:uiPriority="1" w:unhideWhenUsed="1"/>
+    <w:lsdException w:name="Body Text" w:semiHidden="1" w:unhideWhenUsed="1"/>
+    <w:lsdException w:name="Body Text Indent" w:semiHidden="1" w:unhideWhenUsed="1"/>
+    <w:lsdException w:name="List Continue" w:semiHidden="1" w:unhideWhenUsed="1"/>
+    <w:lsdException w:name="List Continue 2" w:semiHidden="1" w:unhideWhenUsed="1"/>
+    <w:lsdException w:name="List Continue 3" w:semiHidden="1" w:unhideWhenUsed="1"/>
+    <w:lsdException w:name="List Continue 4" w:semiHidden="1" w:unhideWhenUsed="1"/>
+    <w:lsdException w:name="List Continue 5" w:semiHidden="1" w:unhideWhenUsed="1"/>
+    <w:lsdException w:name="Message Header" w:semiHidden="1" w:unhideWhenUsed="1"/>
+    <w:lsdException w:name="Subtitle" w:uiPriority="11" w:qFormat="1"/>
+    <w:lsdException w:name="Salutation" w:semiHidden="1" w:unhideWhenUsed="1"/>
+    <w:lsdException w:name="Date" w:semiHidden="1" w:unhideWhenUsed="1"/>
+    <w:lsdException w:name="Body Text First Indent" w:semiHidden="1" w:unhideWhenUsed="1"/>
+    <w:lsdException w:name="Body Text First Indent 2" w:semiHidden="1" w:unhideWhenUsed="1"/>
+    <w:lsdException w:name="Note Heading" w:semiHidden="1" w:unhideWhenUsed="1"/>
+    <w:lsdException w:name="Body Text 2" w:semiHidden="1" w:unhideWhenUsed="1"/>
+    <w:lsdException w:name="Body Text 3" w:semiHidden="1" w:unhideWhenUsed="1"/>
+    <w:lsdException w:name="Body Text Indent 2" w:semiHidden="1" w:unhideWhenUsed="1"/>
+    <w:lsdException w:name="Body Text Indent 3" w:semiHidden="1" w:unhideWhenUsed="1"/>
+    <w:lsdException w:name="Block Text" w:semiHidden="1" w:unhideWhenUsed="1"/>
+    <w:lsdException w:name="Hyperlink" w:semiHidden="1" w:unhideWhenUsed="1"/>
+    <w:lsdException w:name="FollowedHyperlink" w:semiHidden="1" w:unhideWhenUsed="1"/>
+    <w:lsdException w:name="Strong" w:uiPriority="22" w:qFormat="1"/>
+    <w:lsdException w:name="Emphasis" w:uiPriority="20" w:qFormat="1"/>
+    <w:lsdException w:name="Document Map" w:semiHidden="1" w:unhideWhenUsed="1"/>
+    <w:lsdException w:name="Plain Text" w:semiHidden="1" w:unhideWhenUsed="1"/>
+    <w:lsdException w:name="E-mail Signature" w:semiHidden="1" w:unhideWhenUsed="1"/>
+    <w:lsdException w:name="HTML Top of Form" w:semiHidden="1" w:unhideWhenUsed="1"/>
+    <w:lsdException w:name="HTML Bottom of Form" w:semiHidden="1" w:unhideWhenUsed="1"/>
+    <w:lsdException w:name="Normal (Web)" w:semiHidden="1" w:unhideWhenUsed="1"/>
+    <w:lsdException w:name="HTML Acronym" w:semiHidden="1" w:unhideWhenUsed="1"/>
+    <w:lsdException w:name="HTML Address" w:semiHidden="1" w:unhideWhenUsed="1"/>
+    <w:lsdException w:name="HTML Cite" w:semiHidden="1" w:unhideWhenUsed="1"/>
+    <w:lsdException w:name="HTML Code" w:semiHidden="1" w:unhideWhenUsed="1"/>
+    <w:lsdException w:name="HTML Definition" w:semiHidden="1" w:unhideWhenUsed="1"/>
+    <w:lsdException w:name="HTML Keyboard" w:semiHidden="1" w:unhideWhenUsed="1"/>
+    <w:lsdException w:name="HTML Preformatted" w:semiHidden="1" w:unhideWhenUsed="1"/>
+    <w:lsdException w:name="HTML Sample" w:semiHidden="1" w:unhideWhenUsed="1"/>
+    <w:lsdException w:name="HTML Typewriter" w:semiHidden="1" w:unhideWhenUsed="1"/>
+    <w:lsdException w:name="HTML Variable" w:semiHidden="1" w:unhideWhenUsed="1"/>
+    <w:lsdException w:name="Normal Table" w:semiHidden="1" w:unhideWhenUsed="1"/>
+    <w:lsdException w:name="annotation subject" w:semiHidden="1" w:unhideWhenUsed="1"/>
+    <w:lsdException w:name="No List" w:semiHidden="1" w:unhideWhenUsed="1"/>
+    <w:lsdException w:name="Outline List 1" w:semiHidden="1" w:unhideWhenUsed="1"/>
+    <w:lsdException w:name="Outline List 2" w:semiHidden="1" w:unhideWhenUsed="1"/>
+    <w:lsdException w:name="Outline List 3" w:semiHidden="1" w:unhideWhenUsed="1"/>
+    <w:lsdException w:name="Table Simple 1" w:semiHidden="1" w:unhideWhenUsed="1"/>
+    <w:lsdException w:name="Table Simple 2" w:semiHidden="1" w:unhideWhenUsed="1"/>
+    <w:lsdException w:name="Table Simple 3" w:semiHidden="1" w:unhideWhenUsed="1"/>
+    <w:lsdException w:name="Table Classic 1" w:semiHidden="1" w:unhideWhenUsed="1"/>
+    <w:lsdException w:name="Table Classic 2" w:semiHidden="1" w:unhideWhenUsed="1"/>
+    <w:lsdException w:name="Table Classic 3" w:semiHidden="1" w:unhideWhenUsed="1"/>
+    <w:lsdException w:name="Table Classic 4" w:semiHidden="1" w:unhideWhenUsed="1"/>
+    <w:lsdException w:name="Table Colorful 1" w:semiHidden="1" w:unhideWhenUsed="1"/>
+    <w:lsdException w:name="Table Colorful 2" w:semiHidden="1" w:unhideWhenUsed="1"/>
+    <w:lsdException w:name="Table Colorful 3" w:semiHidden="1" w:unhideWhenUsed="1"/>
+    <w:lsdException w:name="Table Columns 1" w:semiHidden="1" w:unhideWhenUsed="1"/>
+    <w:lsdException w:name="Table Columns 2" w:semiHidden="1" w:unhideWhenUsed="1"/>
+    <w:lsdException w:name="Table Columns 3" w:semiHidden="1" w:unhideWhenUsed="1"/>
+    <w:lsdException w:name="Table Columns 4" w:semiHidden="1" w:unhideWhenUsed="1"/>
+    <w:lsdException w:name="Table Columns 5" w:semiHidden="1" w:unhideWhenUsed="1"/>
+    <w:lsdException w:name="Table Grid 1" w:semiHidden="1" w:unhideWhenUsed="1"/>
+    <w:lsdException w:name="Table Grid 2" w:semiHidden="1" w:unhideWhenUsed="1"/>
+    <w:lsdException w:name="Table Grid 3" w:semiHidden="1" w:unhideWhenUsed="1"/>
+    <w:lsdException w:name="Table Grid 4" w:semiHidden="1" w:unhideWhenUsed="1"/>
+    <w:lsdException w:name="Table Grid 5" w:semiHidden="1" w:unhideWhenUsed="1"/>
+    <w:lsdException w:name="Table Grid 6" w:semiHidden="1" w:unhideWhenUsed="1"/>
+    <w:lsdException w:name="Table Grid 7" w:semiHidden="1" w:unhideWhenUsed="1"/>
+    <w:lsdException w:name="Table Grid 8" w:semiHidden="1" w:unhideWhenUsed="1"/>
+    <w:lsdException w:name="Table List 1" w:semiHidden="1" w:unhideWhenUsed="1"/>
+    <w:lsdException w:name="Table List 2" w:semiHidden="1" w:unhideWhenUsed="1"/>
+    <w:lsdException w:name="Table List 3" w:semiHidden="1" w:unhideWhenUsed="1"/>
+    <w:lsdException w:name="Table List 4" w:semiHidden="1" w:unhideWhenUsed="1"/>
+    <w:lsdException w:name="Table List 5" w:semiHidden="1" w:unhideWhenUsed="1"/>
+    <w:lsdException w:name="Table List 6" w:semiHidden="1" w:unhideWhenUsed="1"/>
+    <w:lsdException w:name="Table List 7" w:semiHidden="1" w:unhideWhenUsed="1"/>
+    <w:lsdException w:name="Table List 8" w:semiHidden="1" w:unhideWhenUsed="1"/>
+    <w:lsdException w:name="Table 3D effects 1" w:semiHidden="1" w:unhideWhenUsed="1"/>
+    <w:lsdException w:name="Table 3D effects 2" w:semiHidden="1" w:unhideWhenUsed="1"/>
+    <w:lsdException w:name="Table 3D effects 3" w:semiHidden="1" w:unhideWhenUsed="1"/>
+    <w:lsdException w:name="Table Contemporary" w:semiHidden="1" w:unhideWhenUsed="1"/>
+    <w:lsdException w:name="Table Elegant" w:semiHidden="1" w:unhideWhenUsed="1"/>
+    <w:lsdException w:name="Table Professional" w:semiHidden="1" w:unhideWhenUsed="1"/>
+    <w:lsdException w:name="Table Subtle 1" w:semiHidden="1" w:unhideWhenUsed="1"/>
+    <w:lsdException w:name="Table Subtle 2" w:semiHidden="1" w:unhideWhenUsed="1"/>
+    <w:lsdException w:name="Table Web 1" w:semiHidden="1" w:unhideWhenUsed="1"/>
+    <w:lsdException w:name="Table Web 2" w:semiHidden="1" w:unhideWhenUsed="1"/>
+    <w:lsdException w:name="Table Web 3" w:semiHidden="1" w:unhideWhenUsed="1"/>
+    <w:lsdException w:name="Balloon Text" w:semiHidden="1" w:unhideWhenUsed="1"/>
+    <w:lsdException w:name="Table Grid" w:uiPriority="59"/>
+    <w:lsdException w:name="Table Theme" w:semiHidden="1" w:unhideWhenUsed="1"/>
+    <w:lsdException w:name="Placeholder Text" w:semiHidden="1"/>
+    <w:lsdException w:name="No Spacing" w:uiPriority="1" w:qFormat="1"/>
+    <w:lsdException w:name="Light Shading" w:uiPriority="60"/>
+    <w:lsdException w:name="Light List" w:uiPriority="61"/>
+    <w:lsdException w:name="Light Grid" w:uiPriority="62"/>
+    <w:lsdException w:name="Medium Shading 1" w:uiPriority="63"/>
+    <w:lsdException w:name="Medium Shading 2" w:uiPriority="64"/>
+    <w:lsdException w:name="Medium List 1" w:uiPriority="65"/>
+    <w:lsdException w:name="Medium List 2" w:uiPriority="66"/>
+    <w:lsdException w:name="Medium Grid 1" w:uiPriority="67"/>
+    <w:lsdException w:name="Medium Grid 2" w:uiPriority="68"/>
+    <w:lsdException w:name="Medium Grid 3" w:uiPriority="69"/>
+    <w:lsdException w:name="Dark List" w:uiPriority="70"/>
+    <w:lsdException w:name="Colorful Shading" w:uiPriority="71"/>
+    <w:lsdException w:name="Colorful List" w:uiPriority="72"/>
+    <w:lsdException w:name="Colorful Grid" w:uiPriority="73"/>
+    <w:lsdException w:name="Light Shading Accent 1" w:uiPriority="60"/>
+    <w:lsdException w:name="Light List Accent 1" w:uiPriority="61"/>
+    <w:lsdException w:name="Light Grid Accent 1" w:uiPriority="62"/>
+    <w:lsdException w:name="Medium Shading 1 Accent 1" w:uiPriority="63"/>
+    <w:lsdException w:name="Medium Shading 2 Accent 1" w:uiPriority="64"/>
+    <w:lsdException w:name="Medium List 1 Accent 1" w:uiPriority="65"/>
+    <w:lsdException w:name="Revision" w:semiHidden="1"/>
+    <w:lsdException w:name="List Paragraph" w:uiPriority="34" w:qFormat="1"/>
+    <w:lsdException w:name="Quote" w:uiPriority="29" w:qFormat="1"/>
+    <w:lsdException w:name="Intense Quote" w:uiPriority="30" w:qFormat="1"/>
+    <w:lsdException w:name="Medium List 2 Accent 1" w:uiPriority="66"/>
+    <w:lsdException w:name="Medium Grid 1 Accent 1" w:uiPriority="67"/>
+    <w:lsdException w:name="Medium Grid 2 Accent 1" w:uiPriority="68"/>
+    <w:lsdException w:name="Medium Grid 3 Accent 1" w:uiPriority="69"/>
+    <w:lsdException w:name="Dark List Accent 1" w:uiPriority="70"/>
+    <w:lsdException w:name="Colorful Shading Accent 1" w:uiPriority="71"/>
+    <w:lsdException w:name="Colorful List Accent 1" w:uiPriority="72"/>
+    <w:lsdException w:name="Colorful Grid Accent 1" w:uiPriority="73"/>
+    <w:lsdException w:name="Light Shading Accent 2" w:uiPriority="60"/>
+    <w:lsdException w:name="Light List Accent 2" w:uiPriority="61"/>
+    <w:lsdException w:name="Light Grid Accent 2" w:uiPriority="62"/>
+    <w:lsdException w:name="Medium Shading 1 Accent 2" w:uiPriority="63"/>
+    <w:lsdException w:name="Medium Shading 2 Accent 2" w:uiPriority="64"/>
+    <w:lsdException w:name="Medium List 1 Accent 2" w:uiPriority="65"/>
+    <w:lsdException w:name="Medium List 2 Accent 2" w:uiPriority="66"/>
+    <w:lsdException w:name="Medium Grid 1 Accent 2" w:uiPriority="67"/>
+    <w:lsdException w:name="Medium Grid 2 Accent 2" w:uiPriority="68"/>
+    <w:lsdException w:name="Medium Grid 3 Accent 2" w:uiPriority="69"/>
+    <w:lsdException w:name="Dark List Accent 2" w:uiPriority="70"/>
+    <w:lsdException w:name="Colorful Shading Accent 2" w:uiPriority="71"/>
+    <w:lsdException w:name="Colorful List Accent 2" w:uiPriority="72"/>
+    <w:lsdException w:name="Colorful Grid Accent 2" w:uiPriority="73"/>
+    <w:lsdException w:name="Light Shading Accent 3" w:uiPriority="60"/>
+    <w:lsdException w:name="Light List Accent 3" w:uiPriority="61"/>
+    <w:lsdException w:name="Light Grid Accent 3" w:uiPriority="62"/>
+    <w:lsdException w:name="Medium Shading 1 Accent 3" w:uiPriority="63"/>
+    <w:lsdException w:name="Medium Shading 2 Accent 3" w:uiPriority="64"/>
+    <w:lsdException w:name="Medium List 1 Accent 3" w:uiPriority="65"/>
+    <w:lsdException w:name="Medium List 2 Accent 3" w:uiPriority="66"/>
+    <w:lsdException w:name="Medium Grid 1 Accent 3" w:uiPriority="67"/>
+    <w:lsdException w:name="Medium Grid 2 Accent 3" w:uiPriority="68"/>
+    <w:lsdException w:name="Medium Grid 3 Accent 3" w:uiPriority="69"/>
+    <w:lsdException w:name="Dark List Accent 3" w:uiPriority="70"/>
+    <w:lsdException w:name="Colorful Shading Accent 3" w:uiPriority="71"/>
+    <w:lsdException w:name="Colorful List Accent 3" w:uiPriority="72"/>
+    <w:lsdException w:name="Colorful Grid Accent 3" w:uiPriority="73"/>
+    <w:lsdException w:name="Light Shading Accent 4" w:uiPriority="60"/>
+    <w:lsdException w:name="Light List Accent 4" w:uiPriority="61"/>
+    <w:lsdException w:name="Light Grid Accent 4" w:uiPriority="62"/>
+    <w:lsdException w:name="Medium Shading 1 Accent 4" w:uiPriority="63"/>
+    <w:lsdException w:name="Medium Shading 2 Accent 4" w:uiPriority="64"/>
+    <w:lsdException w:name="Medium List 1 Accent 4" w:uiPriority="65"/>
+    <w:lsdException w:name="Medium List 2 Accent 4" w:uiPriority="66"/>
+    <w:lsdException w:name="Medium Grid 1 Accent 4" w:uiPriority="67"/>
+    <w:lsdException w:name="Medium Grid 2 Accent 4" w:uiPriority="68"/>
+    <w:lsdException w:name="Medium Grid 3 Accent 4" w:uiPriority="69"/>
+    <w:lsdException w:name="Dark List Accent 4" w:uiPriority="70"/>
+    <w:lsdException w:name="Colorful Shading Accent 4" w:uiPriority="71"/>
+    <w:lsdException w:name="Colorful List Accent 4" w:uiPriority="72"/>
+    <w:lsdException w:name="Colorful Grid Accent 4" w:uiPriority="73"/>
+    <w:lsdException w:name="Light Shading Accent 5" w:uiPriority="60"/>
+    <w:lsdException w:name="Light List Accent 5" w:uiPriority="61"/>
+    <w:lsdException w:name="Light Grid Accent 5" w:uiPriority="62"/>
+    <w:lsdException w:name="Medium Shading 1 Accent 5" w:uiPriority="63"/>
+    <w:lsdException w:name="Medium Shading 2 Accent 5" w:uiPriority="64"/>
+    <w:lsdException w:name="Medium List 1 Accent 5" w:uiPriority="65"/>
+    <w:lsdException w:name="Medium List 2 Accent 5" w:uiPriority="66"/>
+    <w:lsdException w:name="Medium Grid 1 Accent 5" w:uiPriority="67"/>
+    <w:lsdException w:name="Medium Grid 2 Accent 5" w:uiPriority="68"/>
+    <w:lsdException w:name="Medium Grid 3 Accent 5" w:uiPriority="69"/>
+    <w:lsdException w:name="Dark List Accent 5" w:uiPriority="70"/>
+    <w:lsdException w:name="Colorful Shading Accent 5" w:uiPriority="71"/>
+    <w:lsdException w:name="Colorful List Accent 5" w:uiPriority="72"/>
+    <w:lsdException w:name="Colorful Grid Accent 5" w:uiPriority="73"/>
+    <w:lsdException w:name="Light Shading Accent 6" w:uiPriority="60"/>
+    <w:lsdException w:name="Light List Accent 6" w:uiPriority="61"/>
+    <w:lsdException w:name="Light Grid Accent 6" w:uiPriority="62"/>
+    <w:lsdException w:name="Medium Shading 1 Accent 6" w:uiPriority="63"/>
+    <w:lsdException w:name="Medium Shading 2 Accent 6" w:uiPriority="64"/>
+    <w:lsdException w:name="Medium List 1 Accent 6" w:uiPriority="65"/>
+    <w:lsdException w:name="Medium List 2 Accent 6" w:uiPriority="66"/>
+    <w:lsdException w:name="Medium Grid 1 Accent 6" w:uiPriority="67"/>
+    <w:lsdException w:name="Medium Grid 2 Accent 6" w:uiPriority="68"/>
+    <w:lsdException w:name="Medium Grid 3 Accent 6" w:uiPriority="69"/>
+    <w:lsdException w:name="Dark List Accent 6" w:uiPriority="70"/>
+    <w:lsdException w:name="Colorful Shading Accent 6" w:uiPriority="71"/>
+    <w:lsdException w:name="Colorful List Accent 6" w:uiPriority="72"/>
+    <w:lsdException w:name="Colorful Grid Accent 6" w:uiPriority="73"/>
+    <w:lsdException w:name="Subtle Emphasis" w:uiPriority="19" w:qFormat="1"/>
+    <w:lsdException w:name="Intense Emphasis" w:uiPriority="21" w:qFormat="1"/>
+    <w:lsdException w:name="Subtle Reference" w:uiPriority="31" w:qFormat="1"/>
+    <w:lsdException w:name="Intense Reference" w:uiPriority="32" w:qFormat="1"/>
+    <w:lsdException w:name="Book Title" w:uiPriority="33" w:qFormat="1"/>
+    <w:lsdException w:name="Bibliography" w:semiHidden="1" w:uiPriority="37" w:unhideWhenUsed="1"/>
+    <w:lsdException w:name="TOC Heading" w:semiHidden="1" w:uiPriority="39" w:unhideWhenUsed="1" w:qFormat="1"/>
+    <w:lsdException w:name="Plain Table 5" w:semiHidden="1" w:unhideWhenUsed="1"/>
+    <w:lsdException w:name="Grid Table Light" w:semiHidden="1" w:unhideWhenUsed="1"/>
+    <w:lsdException w:name="Grid Table 1 Light" w:semiHidden="1" w:unhideWhenUsed="1"/>
+    <w:lsdException w:name="Grid Table 2" w:semiHidden="1" w:unhideWhenUsed="1"/>
+    <w:lsdException w:name="Grid Table 3" w:semiHidden="1" w:unhideWhenUsed="1"/>
+    <w:lsdException w:name="Grid Table 4" w:uiPriority="49"/>
+    <w:lsdException w:name="Grid Table 5 Dark" w:uiPriority="50"/>
+    <w:lsdException w:name="Grid Table 6 Colorful" w:uiPriority="51"/>
+    <w:lsdException w:name="Grid Table 7 Colorful" w:uiPriority="52"/>
+    <w:lsdException w:name="Grid Table 1 Light Accent 1" w:uiPriority="46"/>
+    <w:lsdException w:name="Grid Table 2 Accent 1" w:uiPriority="47"/>
+    <w:lsdException w:name="Grid Table 3 Accent 1" w:uiPriority="48"/>
+    <w:lsdException w:name="Grid Table 4 Accent 1" w:uiPriority="49"/>
+    <w:lsdException w:name="Grid Table 5 Dark Accent 1" w:uiPriority="50"/>
+    <w:lsdException w:name="Grid Table 6 Colorful Accent 1" w:uiPriority="51"/>
+    <w:lsdException w:name="Grid Table 7 Colorful Accent 1" w:uiPriority="52"/>
+    <w:lsdException w:name="Grid Table 1 Light Accent 2" w:uiPriority="46"/>
+    <w:lsdException w:name="Grid Table 2 Accent 2" w:uiPriority="47"/>
+    <w:lsdException w:name="Grid Table 3 Accent 2" w:uiPriority="48"/>
+    <w:lsdException w:name="Grid Table 4 Accent 2" w:uiPriority="49"/>
+    <w:lsdException w:name="Grid Table 5 Dark Accent 2" w:uiPriority="50"/>
+    <w:lsdException w:name="Grid Table 6 Colorful Accent 2" w:uiPriority="51"/>
+    <w:lsdException w:name="Grid Table 7 Colorful Accent 2" w:uiPriority="52"/>
+    <w:lsdException w:name="Grid Table 1 Light Accent 3" w:uiPriority="46"/>
+    <w:lsdException w:name="Grid Table 2 Accent 3" w:uiPriority="47"/>
+    <w:lsdException w:name="Grid Table 3 Accent 3" w:uiPriority="48"/>
+    <w:lsdException w:name="Grid Table 4 Accent 3" w:uiPriority="49"/>
+    <w:lsdException w:name="Grid Table 5 Dark Accent 3" w:uiPriority="50"/>
+    <w:lsdException w:name="Grid Table 6 Colorful Accent 3" w:uiPriority="51"/>
+    <w:lsdException w:name="Grid Table 7 Colorful Accent 3" w:uiPriority="52"/>
+    <w:lsdException w:name="Grid Table 1 Light Accent 4" w:uiPriority="46"/>
+    <w:lsdException w:name="Grid Table 2 Accent 4" w:uiPriority="47"/>
+    <w:lsdException w:name="Grid Table 3 Accent 4" w:uiPriority="48"/>
+    <w:lsdException w:name="Grid Table 4 Accent 4" w:uiPriority="49"/>
+    <w:lsdException w:name="Grid Table 5 Dark Accent 4" w:uiPriority="50"/>
+    <w:lsdException w:name="Grid Table 6 Colorful Accent 4" w:uiPriority="51"/>
+    <w:lsdException w:name="Grid Table 7 Colorful Accent 4" w:uiPriority="52"/>
+    <w:lsdException w:name="Grid Table 1 Light Accent 5" w:uiPriority="46"/>
+    <w:lsdException w:name="Grid Table 2 Accent 5" w:uiPriority="47"/>
+    <w:lsdException w:name="Grid Table 3 Accent 5" w:uiPriority="48"/>
+    <w:lsdException w:name="Grid Table 4 Accent 5" w:uiPriority="49"/>
+    <w:lsdException w:name="Grid Table 5 Dark Accent 5" w:uiPriority="50"/>
+    <w:lsdException w:name="Grid Table 6 Colorful Accent 5" w:uiPriority="51"/>
+    <w:lsdException w:name="Grid Table 7 Colorful Accent 5" w:uiPriority="52"/>
+    <w:lsdException w:name="Grid Table 1 Light Accent 6" w:uiPriority="46"/>
+    <w:lsdException w:name="Grid Table 2 Accent 6" w:uiPriority="47"/>
+    <w:lsdException w:name="Grid Table 3 Accent 6" w:uiPriority="48"/>
+    <w:lsdException w:name="Grid Table 4 Accent 6" w:uiPriority="49"/>
+    <w:lsdException w:name="Grid Table 5 Dark Accent 6" w:uiPriority="50"/>
+    <w:lsdException w:name="Grid Table 6 Colorful Accent 6" w:uiPriority="51"/>
+    <w:lsdException w:name="Grid Table 7 Colorful Accent 6" w:uiPriority="52"/>
+    <w:lsdException w:name="List Table 1 Light" w:uiPriority="46"/>
+    <w:lsdException w:name="List Table 2" w:uiPriority="47"/>
+    <w:lsdException w:name="List Table 3" w:uiPriority="48"/>
+    <w:lsdException w:name="List Table 4" w:uiPriority="49"/>
+    <w:lsdException w:name="List Table 5 Dark" w:uiPriority="50"/>
+    <w:lsdException w:name="List Table 6 Colorful" w:uiPriority="51"/>
+    <w:lsdException w:name="List Table 7 Colorful" w:uiPriority="52"/>
+    <w:lsdException w:name="List Table 1 Light Accent 1" w:uiPriority="46"/>
+    <w:lsdException w:name="List Table 2 Accent 1" w:uiPriority="47"/>
+    <w:lsdException w:name="List Table 3 Accent 1" w:uiPriority="48"/>
+    <w:lsdException w:name="List Table 4 Accent 1" w:uiPriority="49"/>
+    <w:lsdException w:name="List Table 5 Dark Accent 1" w:uiPriority="50"/>
+    <w:lsdException w:name="List Table 6 Colorful Accent 1" w:uiPriority="51"/>
+    <w:lsdException w:name="List Table 7 Colorful Accent 1" w:uiPriority="52"/>
+    <w:lsdException w:name="List Table 1 Light Accent 2" w:uiPriority="46"/>
+    <w:lsdException w:name="List Table 2 Accent 2" w:uiPriority="47"/>
+    <w:lsdException w:name="List Table 3 Accent 2" w:uiPriority="48"/>
+    <w:lsdException w:name="List Table 4 Accent 2" w:uiPriority="49"/>
+    <w:lsdException w:name="List Table 5 Dark Accent 2" w:uiPriority="50"/>
+    <w:lsdException w:name="List Table 6 Colorful Accent 2" w:uiPriority="51"/>
+    <w:lsdException w:name="List Table 7 Colorful Accent 2" w:uiPriority="52"/>
+    <w:lsdException w:name="List Table 1 Light Accent 3" w:uiPriority="46"/>
+    <w:lsdException w:name="List Table 2 Accent 3" w:uiPriority="47"/>
+    <w:lsdException w:name="List Table 3 Accent 3" w:uiPriority="48"/>
+    <w:lsdException w:name="List Table 4 Accent 3" w:uiPriority="49"/>
+    <w:lsdException w:name="List Table 5 Dark Accent 3" w:uiPriority="50"/>
+    <w:lsdException w:name="List Table 6 Colorful Accent 3" w:uiPriority="51"/>
+    <w:lsdException w:name="List Table 7 Colorful Accent 3" w:uiPriority="52"/>
+    <w:lsdException w:name="List Table 1 Light Accent 4" w:uiPriority="46"/>
+    <w:lsdException w:name="List Table 2 Accent 4" w:uiPriority="47"/>
+    <w:lsdException w:name="List Table 3 Accent 4" w:uiPriority="48"/>
+    <w:lsdException w:name="List Table 4 Accent 4" w:uiPriority="49"/>
+    <w:lsdException w:name="List Table 5 Dark Accent 4" w:uiPriority="50"/>
+    <w:lsdException w:name="List Table 6 Colorful Accent 4" w:uiPriority="51"/>
+    <w:lsdException w:name="List Table 7 Colorful Accent 4" w:uiPriority="52"/>
+    <w:lsdException w:name="List Table 1 Light Accent 5" w:uiPriority="46"/>
+    <w:lsdException w:name="List Table 2 Accent 5" w:uiPriority="47"/>
+    <w:lsdException w:name="List Table 3 Accent 5" w:uiPriority="48"/>
+    <w:lsdException w:name="List Table 4 Accent 5" w:uiPriority="49"/>
+    <w:lsdException w:name="List Table 5 Dark Accent 5" w:uiPriority="50"/>
+    <w:lsdException w:name="List Table 6 Colorful Accent 5" w:uiPriority="51"/>
+    <w:lsdException w:name="List Table 7 Colorful Accent 5" w:uiPriority="52"/>
+    <w:lsdException w:name="List Table 1 Light Accent 6" w:uiPriority="46"/>
+    <w:lsdException w:name="List Table 2 Accent 6" w:uiPriority="47"/>
+    <w:lsdException w:name="List Table 3 Accent 6" w:uiPriority="48"/>
+    <w:lsdException w:name="List Table 4 Accent 6" w:uiPriority="49"/>
+    <w:lsdException w:name="List Table 5 Dark Accent 6" w:uiPriority="50"/>
+    <w:lsdException w:name="List Table 6 Colorful Accent 6" w:uiPriority="51"/>
+    <w:lsdException w:name="List Table 7 Colorful Accent 6" w:uiPriority="52"/>
+    <w:lsdException w:name="Mention" w:semiHidden="1" w:unhideWhenUsed="1"/>
+    <w:lsdException w:name="Smart Hyperlink" w:semiHidden="1" w:unhideWhenUsed="1"/>
+    <w:lsdException w:name="Hashtag" w:semiHidden="1" w:unhideWhenUsed="1"/>
+    <w:lsdException w:name="Unresolved Mention" w:semiHidden="1" w:unhideWhenUsed="1"/>
+    <w:lsdException w:name="Smart Link" w:semiHidden="1" w:unhideWhenUsed="1"/>
   </w:latentStyles>
   <w:style w:type="paragraph" w:default="1" w:styleId="Normal">
     <w:name w:val="Normal"/>

</xml_diff>